<commit_message>
build: Daily Scrum Dia 4 y Documentacion Completa del Sprint 3
</commit_message>
<xml_diff>
--- a/IS_PROYECTO_VIDEOJUEGO/Documentos_Scrum/sprint-3/Documentacion Scrum.docx
+++ b/IS_PROYECTO_VIDEOJUEGO/Documentos_Scrum/sprint-3/Documentacion Scrum.docx
@@ -14128,13 +14128,2404 @@
         <w:ind w:left="360"/>
       </w:pPr>
     </w:p>
-    <w:p>
-      <w:pPr>
-        <w:rPr>
-          <w:b/>
-          <w:bCs/>
-        </w:rPr>
-      </w:pPr>
+    <w:p/>
+    <w:p/>
+    <w:p/>
+    <w:p>
+      <w:pPr>
+        <w:rPr>
+          <w:i/>
+          <w:iCs/>
+        </w:rPr>
+      </w:pPr>
+      <w:r>
+        <w:rPr>
+          <w:i/>
+          <w:iCs/>
+        </w:rPr>
+        <w:lastRenderedPageBreak/>
+        <w:t xml:space="preserve">Sprint </w:t>
+      </w:r>
+      <w:proofErr w:type="spellStart"/>
+      <w:r>
+        <w:rPr>
+          <w:i/>
+          <w:iCs/>
+        </w:rPr>
+        <w:t>Review</w:t>
+      </w:r>
+      <w:proofErr w:type="spellEnd"/>
+    </w:p>
+    <w:p>
+      <w:pPr>
+        <w:rPr>
+          <w:i/>
+          <w:iCs/>
+        </w:rPr>
+      </w:pPr>
+    </w:p>
+    <w:p>
+      <w:r>
+        <w:t>Historias Completadas</w:t>
+      </w:r>
+    </w:p>
+    <w:p>
+      <w:r>
+        <w:t xml:space="preserve">HU-07: Carga de Nivel </w:t>
+      </w:r>
+      <w:proofErr w:type="spellStart"/>
+      <w:r>
+        <w:t>Custom</w:t>
+      </w:r>
+      <w:proofErr w:type="spellEnd"/>
+      <w:r>
+        <w:t xml:space="preserve"> en PIC - COMPLETADA</w:t>
+      </w:r>
+    </w:p>
+    <w:p>
+      <w:r>
+        <w:t>Estado: 100% Completada</w:t>
+      </w:r>
+    </w:p>
+    <w:p>
+      <w:proofErr w:type="spellStart"/>
+      <w:r>
+        <w:t>Story</w:t>
+      </w:r>
+      <w:proofErr w:type="spellEnd"/>
+      <w:r>
+        <w:t xml:space="preserve"> </w:t>
+      </w:r>
+      <w:proofErr w:type="spellStart"/>
+      <w:r>
+        <w:t>Points</w:t>
+      </w:r>
+      <w:proofErr w:type="spellEnd"/>
+      <w:r>
+        <w:t>: 8 (Estimado) / 8 (Real)</w:t>
+      </w:r>
+    </w:p>
+    <w:p>
+      <w:r>
+        <w:t>Criterios de aceptación cumplidos</w:t>
+      </w:r>
+      <w:r>
+        <w:t>:</w:t>
+      </w:r>
+    </w:p>
+    <w:p>
+      <w:pPr>
+        <w:pStyle w:val="Prrafodelista"/>
+        <w:numPr>
+          <w:ilvl w:val="0"/>
+          <w:numId w:val="31"/>
+        </w:numPr>
+      </w:pPr>
+      <w:r>
+        <w:t xml:space="preserve">PIC almacena personaje </w:t>
+      </w:r>
+      <w:proofErr w:type="spellStart"/>
+      <w:r>
+        <w:t>custom</w:t>
+      </w:r>
+      <w:proofErr w:type="spellEnd"/>
+      <w:r>
+        <w:t xml:space="preserve"> en CGRAM del LCD</w:t>
+      </w:r>
+    </w:p>
+    <w:p>
+      <w:pPr>
+        <w:pStyle w:val="Prrafodelista"/>
+        <w:numPr>
+          <w:ilvl w:val="0"/>
+          <w:numId w:val="31"/>
+        </w:numPr>
+      </w:pPr>
+      <w:r>
+        <w:t xml:space="preserve">PIC almacena obstáculo </w:t>
+      </w:r>
+      <w:proofErr w:type="spellStart"/>
+      <w:r>
+        <w:t>custom</w:t>
+      </w:r>
+      <w:proofErr w:type="spellEnd"/>
+      <w:r>
+        <w:t xml:space="preserve"> en CGRAM del LCD</w:t>
+      </w:r>
+    </w:p>
+    <w:p>
+      <w:pPr>
+        <w:pStyle w:val="Prrafodelista"/>
+        <w:numPr>
+          <w:ilvl w:val="0"/>
+          <w:numId w:val="31"/>
+        </w:numPr>
+      </w:pPr>
+      <w:r>
+        <w:t>PIC configura meta del nivel (tipo y valor)</w:t>
+      </w:r>
+    </w:p>
+    <w:p>
+      <w:pPr>
+        <w:pStyle w:val="Prrafodelista"/>
+        <w:numPr>
+          <w:ilvl w:val="0"/>
+          <w:numId w:val="31"/>
+        </w:numPr>
+      </w:pPr>
+      <w:r>
+        <w:t>PIC envía confirmación de carga exitosa</w:t>
+      </w:r>
+    </w:p>
+    <w:p>
+      <w:pPr>
+        <w:pStyle w:val="Prrafodelista"/>
+        <w:numPr>
+          <w:ilvl w:val="0"/>
+          <w:numId w:val="31"/>
+        </w:numPr>
+      </w:pPr>
+      <w:r>
+        <w:t>Manejo de errores si JSON es inválido</w:t>
+      </w:r>
+    </w:p>
+    <w:p/>
+    <w:p>
+      <w:r>
+        <w:t>Evidencia:</w:t>
+      </w:r>
+    </w:p>
+    <w:p>
+      <w:pPr>
+        <w:pStyle w:val="Prrafodelista"/>
+        <w:numPr>
+          <w:ilvl w:val="0"/>
+          <w:numId w:val="34"/>
+        </w:numPr>
+      </w:pPr>
+      <w:proofErr w:type="spellStart"/>
+      <w:r>
+        <w:t>Sprites</w:t>
+      </w:r>
+      <w:proofErr w:type="spellEnd"/>
+      <w:r>
+        <w:t xml:space="preserve"> </w:t>
+      </w:r>
+      <w:proofErr w:type="spellStart"/>
+      <w:r>
+        <w:t>custom</w:t>
+      </w:r>
+      <w:proofErr w:type="spellEnd"/>
+      <w:r>
+        <w:t xml:space="preserve"> se cargan correctamente en direcciones CGRAM 0x00 y 0x01</w:t>
+      </w:r>
+    </w:p>
+    <w:p>
+      <w:pPr>
+        <w:pStyle w:val="Prrafodelista"/>
+        <w:numPr>
+          <w:ilvl w:val="0"/>
+          <w:numId w:val="34"/>
+        </w:numPr>
+      </w:pPr>
+      <w:r>
+        <w:t>Sistema de confirmación con JSON estructurado implementado: {"</w:t>
+      </w:r>
+      <w:proofErr w:type="gramStart"/>
+      <w:r>
+        <w:t>status</w:t>
+      </w:r>
+      <w:proofErr w:type="gramEnd"/>
+      <w:r>
+        <w:t>":"</w:t>
+      </w:r>
+      <w:proofErr w:type="spellStart"/>
+      <w:r>
+        <w:t>loaded</w:t>
+      </w:r>
+      <w:proofErr w:type="spellEnd"/>
+      <w:r>
+        <w:t>", "</w:t>
+      </w:r>
+      <w:proofErr w:type="spellStart"/>
+      <w:r>
+        <w:t>character</w:t>
+      </w:r>
+      <w:proofErr w:type="spellEnd"/>
+      <w:r>
+        <w:t>":"ok", "</w:t>
+      </w:r>
+      <w:proofErr w:type="spellStart"/>
+      <w:r>
+        <w:t>obstacle</w:t>
+      </w:r>
+      <w:proofErr w:type="spellEnd"/>
+      <w:r>
+        <w:t>":"ok", "</w:t>
+      </w:r>
+      <w:proofErr w:type="spellStart"/>
+      <w:r>
+        <w:t>goal</w:t>
+      </w:r>
+      <w:proofErr w:type="spellEnd"/>
+      <w:r>
+        <w:t>":"ok"}</w:t>
+      </w:r>
+    </w:p>
+    <w:p>
+      <w:pPr>
+        <w:pStyle w:val="Prrafodelista"/>
+        <w:numPr>
+          <w:ilvl w:val="0"/>
+          <w:numId w:val="34"/>
+        </w:numPr>
+      </w:pPr>
+      <w:r>
+        <w:t>Validaciones de integridad de datos funcionando correctamente</w:t>
+      </w:r>
+    </w:p>
+    <w:p/>
+    <w:p/>
+    <w:p>
+      <w:r>
+        <w:t>HU-08: Ejecución de Nivel Personalizado - COMPLETADA</w:t>
+      </w:r>
+    </w:p>
+    <w:p>
+      <w:r>
+        <w:t>Estado: 100% Completada</w:t>
+      </w:r>
+    </w:p>
+    <w:p>
+      <w:proofErr w:type="spellStart"/>
+      <w:r>
+        <w:t>Story</w:t>
+      </w:r>
+      <w:proofErr w:type="spellEnd"/>
+      <w:r>
+        <w:t xml:space="preserve"> </w:t>
+      </w:r>
+      <w:proofErr w:type="spellStart"/>
+      <w:r>
+        <w:t>Points</w:t>
+      </w:r>
+      <w:proofErr w:type="spellEnd"/>
+      <w:r>
+        <w:t>: 13 (Estimado) / 15 (Real)</w:t>
+      </w:r>
+    </w:p>
+    <w:p>
+      <w:r>
+        <w:t>Criterios de aceptación cumplidos:</w:t>
+      </w:r>
+    </w:p>
+    <w:p>
+      <w:pPr>
+        <w:pStyle w:val="Prrafodelista"/>
+        <w:numPr>
+          <w:ilvl w:val="0"/>
+          <w:numId w:val="32"/>
+        </w:numPr>
+      </w:pPr>
+      <w:r>
+        <w:t xml:space="preserve">El juego inicia con personaje </w:t>
+      </w:r>
+      <w:proofErr w:type="spellStart"/>
+      <w:r>
+        <w:t>custom</w:t>
+      </w:r>
+      <w:proofErr w:type="spellEnd"/>
+      <w:r>
+        <w:t xml:space="preserve"> visible en LCD</w:t>
+      </w:r>
+    </w:p>
+    <w:p>
+      <w:pPr>
+        <w:pStyle w:val="Prrafodelista"/>
+        <w:numPr>
+          <w:ilvl w:val="0"/>
+          <w:numId w:val="32"/>
+        </w:numPr>
+      </w:pPr>
+      <w:r>
+        <w:t xml:space="preserve">Obstáculos </w:t>
+      </w:r>
+      <w:proofErr w:type="spellStart"/>
+      <w:r>
+        <w:t>custom</w:t>
+      </w:r>
+      <w:proofErr w:type="spellEnd"/>
+      <w:r>
+        <w:t xml:space="preserve"> aparecen y se desplazan correctamente</w:t>
+      </w:r>
+    </w:p>
+    <w:p>
+      <w:pPr>
+        <w:pStyle w:val="Prrafodelista"/>
+        <w:numPr>
+          <w:ilvl w:val="0"/>
+          <w:numId w:val="32"/>
+        </w:numPr>
+      </w:pPr>
+      <w:r>
+        <w:t xml:space="preserve">Detección de colisión funciona con </w:t>
+      </w:r>
+      <w:proofErr w:type="spellStart"/>
+      <w:r>
+        <w:t>sprites</w:t>
+      </w:r>
+      <w:proofErr w:type="spellEnd"/>
+      <w:r>
+        <w:t xml:space="preserve"> </w:t>
+      </w:r>
+      <w:proofErr w:type="spellStart"/>
+      <w:r>
+        <w:t>custom</w:t>
+      </w:r>
+      <w:proofErr w:type="spellEnd"/>
+    </w:p>
+    <w:p>
+      <w:pPr>
+        <w:pStyle w:val="Prrafodelista"/>
+        <w:numPr>
+          <w:ilvl w:val="0"/>
+          <w:numId w:val="32"/>
+        </w:numPr>
+      </w:pPr>
+      <w:r>
+        <w:t>Meta del nivel se evalúa correctamente (obstáculos o tiempo)</w:t>
+      </w:r>
+    </w:p>
+    <w:p>
+      <w:pPr>
+        <w:pStyle w:val="Prrafodelista"/>
+        <w:numPr>
+          <w:ilvl w:val="0"/>
+          <w:numId w:val="32"/>
+        </w:numPr>
+      </w:pPr>
+      <w:r>
+        <w:t>Pantalla de victoria/derrota muestra resultado</w:t>
+      </w:r>
+    </w:p>
+    <w:p/>
+    <w:p>
+      <w:r>
+        <w:t>Evidencia:</w:t>
+      </w:r>
+    </w:p>
+    <w:p>
+      <w:pPr>
+        <w:pStyle w:val="Prrafodelista"/>
+        <w:numPr>
+          <w:ilvl w:val="0"/>
+          <w:numId w:val="33"/>
+        </w:numPr>
+      </w:pPr>
+      <w:r>
+        <w:t>Sistema de movimiento del personaje con 2 carriles funcionando fluidamente</w:t>
+      </w:r>
+    </w:p>
+    <w:p>
+      <w:pPr>
+        <w:pStyle w:val="Prrafodelista"/>
+        <w:numPr>
+          <w:ilvl w:val="0"/>
+          <w:numId w:val="33"/>
+        </w:numPr>
+      </w:pPr>
+      <w:r>
+        <w:t>Generación aleatoria de obstáculos con desplazamiento horizontal estable</w:t>
+      </w:r>
+    </w:p>
+    <w:p>
+      <w:pPr>
+        <w:pStyle w:val="Prrafodelista"/>
+        <w:numPr>
+          <w:ilvl w:val="0"/>
+          <w:numId w:val="33"/>
+        </w:numPr>
+      </w:pPr>
+      <w:r>
+        <w:t>Algoritmo de detección de colisiones con 0 falsos positivos/negativos en 100 pruebas</w:t>
+      </w:r>
+    </w:p>
+    <w:p>
+      <w:pPr>
+        <w:pStyle w:val="Prrafodelista"/>
+        <w:numPr>
+          <w:ilvl w:val="0"/>
+          <w:numId w:val="33"/>
+        </w:numPr>
+      </w:pPr>
+      <w:r>
+        <w:t>Evaluación de metas por obstáculos y tiempo implementada correctamente</w:t>
+      </w:r>
+    </w:p>
+    <w:p>
+      <w:pPr>
+        <w:pStyle w:val="Prrafodelista"/>
+        <w:numPr>
+          <w:ilvl w:val="0"/>
+          <w:numId w:val="33"/>
+        </w:numPr>
+      </w:pPr>
+      <w:r>
+        <w:t>Pantallas de victoria/derrota con estadísticas básicas en LCD</w:t>
+      </w:r>
+    </w:p>
+    <w:p/>
+    <w:p/>
+    <w:p>
+      <w:r>
+        <w:t>HU-09: Captura de Telemetría - COMPLETADA</w:t>
+      </w:r>
+    </w:p>
+    <w:p>
+      <w:r>
+        <w:t>Estado: 100% Completada</w:t>
+      </w:r>
+    </w:p>
+    <w:p>
+      <w:proofErr w:type="spellStart"/>
+      <w:r>
+        <w:t>Story</w:t>
+      </w:r>
+      <w:proofErr w:type="spellEnd"/>
+      <w:r>
+        <w:t xml:space="preserve"> </w:t>
+      </w:r>
+      <w:proofErr w:type="spellStart"/>
+      <w:r>
+        <w:t>Points</w:t>
+      </w:r>
+      <w:proofErr w:type="spellEnd"/>
+      <w:r>
+        <w:t>: 5 (Estimado) / 5 (Real)</w:t>
+      </w:r>
+    </w:p>
+    <w:p>
+      <w:r>
+        <w:t>Criterios de aceptación cumplidos:</w:t>
+      </w:r>
+    </w:p>
+    <w:p>
+      <w:pPr>
+        <w:pStyle w:val="Prrafodelista"/>
+        <w:numPr>
+          <w:ilvl w:val="0"/>
+          <w:numId w:val="35"/>
+        </w:numPr>
+      </w:pPr>
+      <w:r>
+        <w:t>Contador de obstáculos esquivados</w:t>
+      </w:r>
+    </w:p>
+    <w:p>
+      <w:pPr>
+        <w:pStyle w:val="Prrafodelista"/>
+        <w:numPr>
+          <w:ilvl w:val="0"/>
+          <w:numId w:val="35"/>
+        </w:numPr>
+      </w:pPr>
+      <w:r>
+        <w:t>Tiempo de supervivencia en segundos</w:t>
+      </w:r>
+    </w:p>
+    <w:p>
+      <w:pPr>
+        <w:pStyle w:val="Prrafodelista"/>
+        <w:numPr>
+          <w:ilvl w:val="0"/>
+          <w:numId w:val="35"/>
+        </w:numPr>
+      </w:pPr>
+      <w:r>
+        <w:t>Resultado final (victoria/derrota)</w:t>
+      </w:r>
+    </w:p>
+    <w:p>
+      <w:pPr>
+        <w:pStyle w:val="Prrafodelista"/>
+        <w:numPr>
+          <w:ilvl w:val="0"/>
+          <w:numId w:val="35"/>
+        </w:numPr>
+      </w:pPr>
+      <w:r>
+        <w:t>Generación de JSON con telemetría</w:t>
+      </w:r>
+    </w:p>
+    <w:p>
+      <w:pPr>
+        <w:pStyle w:val="Prrafodelista"/>
+        <w:numPr>
+          <w:ilvl w:val="0"/>
+          <w:numId w:val="35"/>
+        </w:numPr>
+      </w:pPr>
+      <w:r>
+        <w:t>Uso de memoria ≤ 50 bytes para telemetría</w:t>
+      </w:r>
+    </w:p>
+    <w:p/>
+    <w:p>
+      <w:r>
+        <w:t>Evidencia:</w:t>
+      </w:r>
+    </w:p>
+    <w:p>
+      <w:pPr>
+        <w:pStyle w:val="Prrafodelista"/>
+        <w:numPr>
+          <w:ilvl w:val="0"/>
+          <w:numId w:val="36"/>
+        </w:numPr>
+      </w:pPr>
+      <w:r>
+        <w:t>Sistema de telemetría usando solo 42 bytes de RAM</w:t>
+      </w:r>
+    </w:p>
+    <w:p>
+      <w:pPr>
+        <w:pStyle w:val="Prrafodelista"/>
+        <w:numPr>
+          <w:ilvl w:val="0"/>
+          <w:numId w:val="36"/>
+        </w:numPr>
+      </w:pPr>
+      <w:r>
+        <w:t>JSON generado correctamente: {"</w:t>
+      </w:r>
+      <w:proofErr w:type="spellStart"/>
+      <w:r>
+        <w:t>obstacles</w:t>
+      </w:r>
+      <w:proofErr w:type="spellEnd"/>
+      <w:r>
+        <w:t>":X, "</w:t>
+      </w:r>
+      <w:proofErr w:type="spellStart"/>
+      <w:r>
+        <w:t>time</w:t>
+      </w:r>
+      <w:proofErr w:type="gramStart"/>
+      <w:r>
+        <w:t>":Y</w:t>
+      </w:r>
+      <w:proofErr w:type="spellEnd"/>
+      <w:proofErr w:type="gramEnd"/>
+      <w:r>
+        <w:t>, "</w:t>
+      </w:r>
+      <w:proofErr w:type="spellStart"/>
+      <w:r>
+        <w:t>result</w:t>
+      </w:r>
+      <w:proofErr w:type="spellEnd"/>
+      <w:r>
+        <w:t>":"</w:t>
+      </w:r>
+      <w:proofErr w:type="spellStart"/>
+      <w:r>
+        <w:t>win</w:t>
+      </w:r>
+      <w:proofErr w:type="spellEnd"/>
+      <w:r>
+        <w:t>/lose"}</w:t>
+      </w:r>
+    </w:p>
+    <w:p>
+      <w:pPr>
+        <w:pStyle w:val="Prrafodelista"/>
+        <w:numPr>
+          <w:ilvl w:val="0"/>
+          <w:numId w:val="36"/>
+        </w:numPr>
+      </w:pPr>
+      <w:r>
+        <w:t>Telemetría enviada automáticamente al finalizar cada partida</w:t>
+      </w:r>
+    </w:p>
+    <w:p/>
+    <w:p/>
+    <w:p>
+      <w:r>
+        <w:t>HU-10: Visualización de Resultados en Web - COMPLETADA</w:t>
+      </w:r>
+    </w:p>
+    <w:p>
+      <w:r>
+        <w:t>Estado: 100% Completada</w:t>
+      </w:r>
+    </w:p>
+    <w:p>
+      <w:proofErr w:type="spellStart"/>
+      <w:r>
+        <w:t>Story</w:t>
+      </w:r>
+      <w:proofErr w:type="spellEnd"/>
+      <w:r>
+        <w:t xml:space="preserve"> </w:t>
+      </w:r>
+      <w:proofErr w:type="spellStart"/>
+      <w:r>
+        <w:t>Points</w:t>
+      </w:r>
+      <w:proofErr w:type="spellEnd"/>
+      <w:r>
+        <w:t>: 5 (Estimado) / 6 (Real)</w:t>
+      </w:r>
+    </w:p>
+    <w:p>
+      <w:r>
+        <w:lastRenderedPageBreak/>
+        <w:t>Criterios de aceptación cumplidos:</w:t>
+      </w:r>
+    </w:p>
+    <w:p>
+      <w:pPr>
+        <w:pStyle w:val="Prrafodelista"/>
+        <w:numPr>
+          <w:ilvl w:val="0"/>
+          <w:numId w:val="37"/>
+        </w:numPr>
+      </w:pPr>
+      <w:proofErr w:type="spellStart"/>
+      <w:r>
+        <w:t>Backend</w:t>
+      </w:r>
+      <w:proofErr w:type="spellEnd"/>
+      <w:r>
+        <w:t xml:space="preserve"> </w:t>
+      </w:r>
+      <w:proofErr w:type="spellStart"/>
+      <w:r>
+        <w:t>Flask</w:t>
+      </w:r>
+      <w:proofErr w:type="spellEnd"/>
+      <w:r>
+        <w:t xml:space="preserve"> recibe telemetría vía serial</w:t>
+      </w:r>
+    </w:p>
+    <w:p>
+      <w:pPr>
+        <w:pStyle w:val="Prrafodelista"/>
+        <w:numPr>
+          <w:ilvl w:val="0"/>
+          <w:numId w:val="37"/>
+        </w:numPr>
+      </w:pPr>
+      <w:proofErr w:type="spellStart"/>
+      <w:r>
+        <w:t>Backend</w:t>
+      </w:r>
+      <w:proofErr w:type="spellEnd"/>
+      <w:r>
+        <w:t xml:space="preserve"> envía telemetría al </w:t>
+      </w:r>
+      <w:proofErr w:type="spellStart"/>
+      <w:r>
+        <w:t>frontend</w:t>
+      </w:r>
+      <w:proofErr w:type="spellEnd"/>
+      <w:r>
+        <w:t xml:space="preserve"> vía </w:t>
+      </w:r>
+      <w:proofErr w:type="spellStart"/>
+      <w:r>
+        <w:t>polling</w:t>
+      </w:r>
+      <w:proofErr w:type="spellEnd"/>
+    </w:p>
+    <w:p>
+      <w:pPr>
+        <w:pStyle w:val="Prrafodelista"/>
+        <w:numPr>
+          <w:ilvl w:val="0"/>
+          <w:numId w:val="37"/>
+        </w:numPr>
+      </w:pPr>
+      <w:proofErr w:type="spellStart"/>
+      <w:r>
+        <w:t>Frontend</w:t>
+      </w:r>
+      <w:proofErr w:type="spellEnd"/>
+      <w:r>
+        <w:t xml:space="preserve"> muestra obstáculos esquivados</w:t>
+      </w:r>
+    </w:p>
+    <w:p>
+      <w:pPr>
+        <w:pStyle w:val="Prrafodelista"/>
+        <w:numPr>
+          <w:ilvl w:val="0"/>
+          <w:numId w:val="37"/>
+        </w:numPr>
+      </w:pPr>
+      <w:proofErr w:type="spellStart"/>
+      <w:r>
+        <w:t>Frontend</w:t>
+      </w:r>
+      <w:proofErr w:type="spellEnd"/>
+      <w:r>
+        <w:t xml:space="preserve"> muestra tiempo sobrevivido</w:t>
+      </w:r>
+    </w:p>
+    <w:p>
+      <w:pPr>
+        <w:pStyle w:val="Prrafodelista"/>
+        <w:numPr>
+          <w:ilvl w:val="0"/>
+          <w:numId w:val="37"/>
+        </w:numPr>
+      </w:pPr>
+      <w:proofErr w:type="spellStart"/>
+      <w:r>
+        <w:t>Frontend</w:t>
+      </w:r>
+      <w:proofErr w:type="spellEnd"/>
+      <w:r>
+        <w:t xml:space="preserve"> muestra resultado victoria/derrota con animación</w:t>
+      </w:r>
+    </w:p>
+    <w:p/>
+    <w:p>
+      <w:r>
+        <w:t>Evidencia:</w:t>
+      </w:r>
+    </w:p>
+    <w:p>
+      <w:pPr>
+        <w:pStyle w:val="Prrafodelista"/>
+        <w:numPr>
+          <w:ilvl w:val="0"/>
+          <w:numId w:val="38"/>
+        </w:numPr>
+      </w:pPr>
+      <w:r>
+        <w:t xml:space="preserve">Sistema de </w:t>
+      </w:r>
+      <w:proofErr w:type="spellStart"/>
+      <w:r>
+        <w:t>polling</w:t>
+      </w:r>
+      <w:proofErr w:type="spellEnd"/>
+      <w:r>
+        <w:t xml:space="preserve"> cada 2 segundos implementado (</w:t>
+      </w:r>
+      <w:proofErr w:type="spellStart"/>
+      <w:r>
+        <w:t>WebSocket</w:t>
+      </w:r>
+      <w:proofErr w:type="spellEnd"/>
+      <w:r>
+        <w:t xml:space="preserve"> descartado por simplicidad)</w:t>
+      </w:r>
+    </w:p>
+    <w:p>
+      <w:pPr>
+        <w:pStyle w:val="Prrafodelista"/>
+        <w:numPr>
+          <w:ilvl w:val="0"/>
+          <w:numId w:val="38"/>
+        </w:numPr>
+      </w:pPr>
+      <w:r>
+        <w:t>Modal de resultados con animaciones CSS</w:t>
+      </w:r>
+    </w:p>
+    <w:p>
+      <w:pPr>
+        <w:pStyle w:val="Prrafodelista"/>
+        <w:numPr>
+          <w:ilvl w:val="0"/>
+          <w:numId w:val="38"/>
+        </w:numPr>
+      </w:pPr>
+      <w:r>
+        <w:t xml:space="preserve">Efecto de </w:t>
+      </w:r>
+      <w:proofErr w:type="spellStart"/>
+      <w:r>
+        <w:t>confetti</w:t>
+      </w:r>
+      <w:proofErr w:type="spellEnd"/>
+      <w:r>
+        <w:t xml:space="preserve"> para victorias</w:t>
+      </w:r>
+    </w:p>
+    <w:p>
+      <w:pPr>
+        <w:pStyle w:val="Prrafodelista"/>
+        <w:numPr>
+          <w:ilvl w:val="0"/>
+          <w:numId w:val="38"/>
+        </w:numPr>
+      </w:pPr>
+      <w:r>
+        <w:t>Diseño responsive y atractivo visualmente</w:t>
+      </w:r>
+    </w:p>
+    <w:p/>
+    <w:p>
+      <w:r>
+        <w:t>Comparación: Planeado vs. Logrado</w:t>
+      </w:r>
+    </w:p>
+    <w:tbl>
+      <w:tblPr>
+        <w:tblStyle w:val="Tablaconcuadrcula"/>
+        <w:tblW w:w="0" w:type="auto"/>
+        <w:tblLook w:val="04A0" w:firstRow="1" w:lastRow="0" w:firstColumn="1" w:lastColumn="0" w:noHBand="0" w:noVBand="1"/>
+      </w:tblPr>
+      <w:tblGrid>
+        <w:gridCol w:w="2207"/>
+        <w:gridCol w:w="2207"/>
+        <w:gridCol w:w="2207"/>
+        <w:gridCol w:w="2207"/>
+      </w:tblGrid>
+      <w:tr>
+        <w:tc>
+          <w:tcPr>
+            <w:tcW w:w="2207" w:type="dxa"/>
+            <w:vAlign w:val="center"/>
+          </w:tcPr>
+          <w:p>
+            <w:pPr>
+              <w:jc w:val="center"/>
+            </w:pPr>
+            <w:r>
+              <w:t>MÉTRICA</w:t>
+            </w:r>
+          </w:p>
+        </w:tc>
+        <w:tc>
+          <w:tcPr>
+            <w:tcW w:w="2207" w:type="dxa"/>
+            <w:vAlign w:val="center"/>
+          </w:tcPr>
+          <w:p>
+            <w:pPr>
+              <w:jc w:val="center"/>
+            </w:pPr>
+            <w:r>
+              <w:t>PLANEADO</w:t>
+            </w:r>
+          </w:p>
+        </w:tc>
+        <w:tc>
+          <w:tcPr>
+            <w:tcW w:w="2207" w:type="dxa"/>
+            <w:vAlign w:val="center"/>
+          </w:tcPr>
+          <w:p>
+            <w:pPr>
+              <w:jc w:val="center"/>
+            </w:pPr>
+            <w:r>
+              <w:t>LOGRADO</w:t>
+            </w:r>
+          </w:p>
+        </w:tc>
+        <w:tc>
+          <w:tcPr>
+            <w:tcW w:w="2207" w:type="dxa"/>
+            <w:vAlign w:val="center"/>
+          </w:tcPr>
+          <w:p>
+            <w:pPr>
+              <w:jc w:val="center"/>
+            </w:pPr>
+            <w:r>
+              <w:t>VARIACIÓN</w:t>
+            </w:r>
+          </w:p>
+        </w:tc>
+      </w:tr>
+      <w:tr>
+        <w:tc>
+          <w:tcPr>
+            <w:tcW w:w="2207" w:type="dxa"/>
+            <w:vAlign w:val="center"/>
+          </w:tcPr>
+          <w:p>
+            <w:pPr>
+              <w:jc w:val="center"/>
+            </w:pPr>
+            <w:proofErr w:type="spellStart"/>
+            <w:r>
+              <w:t>Story</w:t>
+            </w:r>
+            <w:proofErr w:type="spellEnd"/>
+            <w:r>
+              <w:t xml:space="preserve"> Points comprometidos</w:t>
+            </w:r>
+          </w:p>
+        </w:tc>
+        <w:tc>
+          <w:tcPr>
+            <w:tcW w:w="2207" w:type="dxa"/>
+            <w:vAlign w:val="center"/>
+          </w:tcPr>
+          <w:p>
+            <w:pPr>
+              <w:jc w:val="center"/>
+            </w:pPr>
+            <w:r>
+              <w:t>31</w:t>
+            </w:r>
+          </w:p>
+        </w:tc>
+        <w:tc>
+          <w:tcPr>
+            <w:tcW w:w="2207" w:type="dxa"/>
+            <w:vAlign w:val="center"/>
+          </w:tcPr>
+          <w:p>
+            <w:pPr>
+              <w:jc w:val="center"/>
+            </w:pPr>
+            <w:r>
+              <w:t>31</w:t>
+            </w:r>
+          </w:p>
+        </w:tc>
+        <w:tc>
+          <w:tcPr>
+            <w:tcW w:w="2207" w:type="dxa"/>
+            <w:vAlign w:val="center"/>
+          </w:tcPr>
+          <w:p>
+            <w:pPr>
+              <w:jc w:val="center"/>
+            </w:pPr>
+            <w:r>
+              <w:t>0%</w:t>
+            </w:r>
+          </w:p>
+        </w:tc>
+      </w:tr>
+      <w:tr>
+        <w:tc>
+          <w:tcPr>
+            <w:tcW w:w="2207" w:type="dxa"/>
+            <w:vAlign w:val="center"/>
+          </w:tcPr>
+          <w:p>
+            <w:pPr>
+              <w:jc w:val="center"/>
+            </w:pPr>
+            <w:proofErr w:type="spellStart"/>
+            <w:r>
+              <w:t>Story</w:t>
+            </w:r>
+            <w:proofErr w:type="spellEnd"/>
+            <w:r>
+              <w:t xml:space="preserve"> Points completados</w:t>
+            </w:r>
+          </w:p>
+        </w:tc>
+        <w:tc>
+          <w:tcPr>
+            <w:tcW w:w="2207" w:type="dxa"/>
+            <w:vAlign w:val="center"/>
+          </w:tcPr>
+          <w:p>
+            <w:pPr>
+              <w:jc w:val="center"/>
+            </w:pPr>
+            <w:r>
+              <w:t>31</w:t>
+            </w:r>
+          </w:p>
+        </w:tc>
+        <w:tc>
+          <w:tcPr>
+            <w:tcW w:w="2207" w:type="dxa"/>
+            <w:vAlign w:val="center"/>
+          </w:tcPr>
+          <w:p>
+            <w:pPr>
+              <w:jc w:val="center"/>
+            </w:pPr>
+            <w:r>
+              <w:t>34</w:t>
+            </w:r>
+          </w:p>
+        </w:tc>
+        <w:tc>
+          <w:tcPr>
+            <w:tcW w:w="2207" w:type="dxa"/>
+            <w:vAlign w:val="center"/>
+          </w:tcPr>
+          <w:p>
+            <w:pPr>
+              <w:jc w:val="center"/>
+            </w:pPr>
+            <w:r>
+              <w:t>+9.7%</w:t>
+            </w:r>
+          </w:p>
+        </w:tc>
+      </w:tr>
+      <w:tr>
+        <w:tc>
+          <w:tcPr>
+            <w:tcW w:w="2207" w:type="dxa"/>
+            <w:vAlign w:val="center"/>
+          </w:tcPr>
+          <w:p>
+            <w:pPr>
+              <w:jc w:val="center"/>
+            </w:pPr>
+            <w:r>
+              <w:t>Historias de Usuario</w:t>
+            </w:r>
+          </w:p>
+        </w:tc>
+        <w:tc>
+          <w:tcPr>
+            <w:tcW w:w="2207" w:type="dxa"/>
+            <w:vAlign w:val="center"/>
+          </w:tcPr>
+          <w:p>
+            <w:pPr>
+              <w:jc w:val="center"/>
+            </w:pPr>
+            <w:r>
+              <w:t>4</w:t>
+            </w:r>
+          </w:p>
+        </w:tc>
+        <w:tc>
+          <w:tcPr>
+            <w:tcW w:w="2207" w:type="dxa"/>
+            <w:vAlign w:val="center"/>
+          </w:tcPr>
+          <w:p>
+            <w:pPr>
+              <w:jc w:val="center"/>
+            </w:pPr>
+            <w:r>
+              <w:t>4</w:t>
+            </w:r>
+          </w:p>
+        </w:tc>
+        <w:tc>
+          <w:tcPr>
+            <w:tcW w:w="2207" w:type="dxa"/>
+            <w:vAlign w:val="center"/>
+          </w:tcPr>
+          <w:p>
+            <w:pPr>
+              <w:jc w:val="center"/>
+            </w:pPr>
+            <w:r>
+              <w:t>100%</w:t>
+            </w:r>
+          </w:p>
+        </w:tc>
+      </w:tr>
+      <w:tr>
+        <w:tc>
+          <w:tcPr>
+            <w:tcW w:w="2207" w:type="dxa"/>
+            <w:vAlign w:val="center"/>
+          </w:tcPr>
+          <w:p>
+            <w:pPr>
+              <w:jc w:val="center"/>
+            </w:pPr>
+            <w:r>
+              <w:t>Horas estimadas</w:t>
+            </w:r>
+          </w:p>
+        </w:tc>
+        <w:tc>
+          <w:tcPr>
+            <w:tcW w:w="2207" w:type="dxa"/>
+            <w:vAlign w:val="center"/>
+          </w:tcPr>
+          <w:p>
+            <w:pPr>
+              <w:jc w:val="center"/>
+            </w:pPr>
+            <w:r>
+              <w:t>~55.9h</w:t>
+            </w:r>
+          </w:p>
+        </w:tc>
+        <w:tc>
+          <w:tcPr>
+            <w:tcW w:w="2207" w:type="dxa"/>
+            <w:vAlign w:val="center"/>
+          </w:tcPr>
+          <w:p>
+            <w:pPr>
+              <w:jc w:val="center"/>
+            </w:pPr>
+            <w:r>
+              <w:t>~62h</w:t>
+            </w:r>
+          </w:p>
+        </w:tc>
+        <w:tc>
+          <w:tcPr>
+            <w:tcW w:w="2207" w:type="dxa"/>
+            <w:vAlign w:val="center"/>
+          </w:tcPr>
+          <w:p>
+            <w:pPr>
+              <w:jc w:val="center"/>
+            </w:pPr>
+            <w:r>
+              <w:t>+10.9%</w:t>
+            </w:r>
+          </w:p>
+        </w:tc>
+      </w:tr>
+      <w:tr>
+        <w:tc>
+          <w:tcPr>
+            <w:tcW w:w="2207" w:type="dxa"/>
+            <w:vAlign w:val="center"/>
+          </w:tcPr>
+          <w:p>
+            <w:pPr>
+              <w:jc w:val="center"/>
+            </w:pPr>
+            <w:r>
+              <w:t>Impedimentos bloqueantes</w:t>
+            </w:r>
+          </w:p>
+        </w:tc>
+        <w:tc>
+          <w:tcPr>
+            <w:tcW w:w="2207" w:type="dxa"/>
+            <w:vAlign w:val="center"/>
+          </w:tcPr>
+          <w:p>
+            <w:pPr>
+              <w:jc w:val="center"/>
+            </w:pPr>
+            <w:r>
+              <w:t>1 esperado (memoria)</w:t>
+            </w:r>
+          </w:p>
+        </w:tc>
+        <w:tc>
+          <w:tcPr>
+            <w:tcW w:w="2207" w:type="dxa"/>
+            <w:vAlign w:val="center"/>
+          </w:tcPr>
+          <w:p>
+            <w:pPr>
+              <w:jc w:val="center"/>
+            </w:pPr>
+            <w:r>
+              <w:t>2 reales</w:t>
+            </w:r>
+          </w:p>
+        </w:tc>
+        <w:tc>
+          <w:tcPr>
+            <w:tcW w:w="2207" w:type="dxa"/>
+            <w:vAlign w:val="center"/>
+          </w:tcPr>
+          <w:p>
+            <w:pPr>
+              <w:jc w:val="center"/>
+            </w:pPr>
+            <w:r>
+              <w:t>Memoria RAM + Timing de obstáculos</w:t>
+            </w:r>
+          </w:p>
+        </w:tc>
+      </w:tr>
+    </w:tbl>
+    <w:p/>
+    <w:p>
+      <w:pPr>
+        <w:rPr>
+          <w:i/>
+          <w:iCs/>
+        </w:rPr>
+      </w:pPr>
+      <w:r>
+        <w:rPr>
+          <w:i/>
+          <w:iCs/>
+        </w:rPr>
+        <w:t>Logros Destacados</w:t>
+      </w:r>
+    </w:p>
+    <w:p>
+      <w:r>
+        <w:t xml:space="preserve">1. Sistema Completo </w:t>
+      </w:r>
+      <w:proofErr w:type="spellStart"/>
+      <w:r>
+        <w:t>End-to-End</w:t>
+      </w:r>
+      <w:proofErr w:type="spellEnd"/>
+      <w:r>
+        <w:t xml:space="preserve"> Funcional</w:t>
+      </w:r>
+    </w:p>
+    <w:p>
+      <w:r>
+        <w:t>Por primera vez en el proyecto, el flujo completo está operativo:</w:t>
+      </w:r>
+    </w:p>
+    <w:p>
+      <w:r>
+        <w:t>Diseño → Configuración → Envío → Ejecución → Resultados</w:t>
+      </w:r>
+    </w:p>
+    <w:p/>
+    <w:p/>
+    <w:p>
+      <w:r>
+        <w:lastRenderedPageBreak/>
+        <w:t>2. Optimización Excepcional de Memoria</w:t>
+      </w:r>
+    </w:p>
+    <w:p>
+      <w:r>
+        <w:t>A pesar de las preocupaciones iniciales, el sistema utiliza solo 287 bytes de RAM de los 368 disponibles (78% de uso), dejando margen para futuras mejoras.</w:t>
+      </w:r>
+    </w:p>
+    <w:p/>
+    <w:p>
+      <w:r>
+        <w:t>3. Juego Fluido y Jugable</w:t>
+      </w:r>
+    </w:p>
+    <w:p>
+      <w:r>
+        <w:t xml:space="preserve">El sistema de movimiento y colisiones funciona sin </w:t>
+      </w:r>
+      <w:proofErr w:type="spellStart"/>
+      <w:r>
+        <w:t>lag</w:t>
+      </w:r>
+      <w:proofErr w:type="spellEnd"/>
+      <w:r>
+        <w:t xml:space="preserve"> visible. </w:t>
+      </w:r>
+      <w:proofErr w:type="spellStart"/>
+      <w:proofErr w:type="gramStart"/>
+      <w:r>
+        <w:t>Frame</w:t>
+      </w:r>
+      <w:proofErr w:type="spellEnd"/>
+      <w:proofErr w:type="gramEnd"/>
+      <w:r>
+        <w:t xml:space="preserve"> </w:t>
+      </w:r>
+      <w:proofErr w:type="spellStart"/>
+      <w:r>
+        <w:t>rate</w:t>
+      </w:r>
+      <w:proofErr w:type="spellEnd"/>
+      <w:r>
+        <w:t xml:space="preserve"> estimado de ~15 FPS en el LCD es suficiente para una experiencia jugable.</w:t>
+      </w:r>
+    </w:p>
+    <w:p/>
+    <w:p>
+      <w:pPr>
+        <w:rPr>
+          <w:i/>
+          <w:iCs/>
+        </w:rPr>
+      </w:pPr>
+      <w:r>
+        <w:rPr>
+          <w:i/>
+          <w:iCs/>
+        </w:rPr>
+        <w:t>Impedimentos Encontrados</w:t>
+      </w:r>
+    </w:p>
+    <w:p>
+      <w:r>
+        <w:t>Impedimento 1: Uso Crítico de Memoria RAM (Día 2)</w:t>
+      </w:r>
+    </w:p>
+    <w:p>
+      <w:r>
+        <w:t>Descripción: Durante la implementación del buffer de obstáculos activos, el uso de RAM alcanzó 352/368 bytes (95.6%)</w:t>
+      </w:r>
+    </w:p>
+    <w:p>
+      <w:r>
+        <w:t>Impacto: 3 horas perdidas</w:t>
+      </w:r>
+    </w:p>
+    <w:p>
+      <w:r>
+        <w:t>Resolución: Optimización agresiva: reducción de buffer de obstáculos de 10 a 6 elementos, reutilización de variables temporales, uso de variables de 8 bits en lugar de 16 bits donde fue posible</w:t>
+      </w:r>
+    </w:p>
+    <w:p>
+      <w:r>
+        <w:t>Estado: RESUELTO</w:t>
+      </w:r>
+    </w:p>
+    <w:p/>
+    <w:p>
+      <w:r>
+        <w:t>Impedimento 2: Timing Inconsistente de Obstáculos (Día 3)</w:t>
+      </w:r>
+    </w:p>
+    <w:p>
+      <w:r>
+        <w:t xml:space="preserve">Descripción: Los obstáculos se movían a velocidades inconsistentes debido a interferencia entre </w:t>
+      </w:r>
+      <w:proofErr w:type="spellStart"/>
+      <w:r>
+        <w:t>delays</w:t>
+      </w:r>
+      <w:proofErr w:type="spellEnd"/>
+      <w:r>
+        <w:t xml:space="preserve"> y procesamiento de colisiones</w:t>
+      </w:r>
+    </w:p>
+    <w:p>
+      <w:r>
+        <w:t>Impacto: 4 horas perdidas</w:t>
+      </w:r>
+    </w:p>
+    <w:p>
+      <w:r>
+        <w:t xml:space="preserve">Resolución: Implementación de </w:t>
+      </w:r>
+      <w:proofErr w:type="spellStart"/>
+      <w:r>
+        <w:t>timer</w:t>
+      </w:r>
+      <w:proofErr w:type="spellEnd"/>
+      <w:r>
+        <w:t xml:space="preserve"> por interrupciones (Timer1) para movimiento de obstáculos independiente del </w:t>
+      </w:r>
+      <w:proofErr w:type="spellStart"/>
+      <w:r>
+        <w:t>loop</w:t>
+      </w:r>
+      <w:proofErr w:type="spellEnd"/>
+      <w:r>
+        <w:t xml:space="preserve"> principal</w:t>
+      </w:r>
+    </w:p>
+    <w:p>
+      <w:r>
+        <w:t>Estado: RESUELTO</w:t>
+      </w:r>
+    </w:p>
+    <w:p/>
+    <w:p/>
+    <w:p/>
+    <w:p>
+      <w:pPr>
+        <w:rPr>
+          <w:i/>
+          <w:iCs/>
+        </w:rPr>
+      </w:pPr>
+      <w:proofErr w:type="spellStart"/>
+      <w:r>
+        <w:rPr>
+          <w:i/>
+          <w:iCs/>
+        </w:rPr>
+        <w:lastRenderedPageBreak/>
+        <w:t>Feedback</w:t>
+      </w:r>
+      <w:proofErr w:type="spellEnd"/>
+      <w:r>
+        <w:rPr>
+          <w:i/>
+          <w:iCs/>
+        </w:rPr>
+        <w:t xml:space="preserve"> del </w:t>
+      </w:r>
+      <w:proofErr w:type="spellStart"/>
+      <w:r>
+        <w:rPr>
+          <w:i/>
+          <w:iCs/>
+        </w:rPr>
+        <w:t>Product</w:t>
+      </w:r>
+      <w:proofErr w:type="spellEnd"/>
+      <w:r>
+        <w:rPr>
+          <w:i/>
+          <w:iCs/>
+        </w:rPr>
+        <w:t xml:space="preserve"> </w:t>
+      </w:r>
+      <w:proofErr w:type="spellStart"/>
+      <w:r>
+        <w:rPr>
+          <w:i/>
+          <w:iCs/>
+        </w:rPr>
+        <w:t>Owner</w:t>
+      </w:r>
+      <w:proofErr w:type="spellEnd"/>
+      <w:r>
+        <w:rPr>
+          <w:i/>
+          <w:iCs/>
+        </w:rPr>
+        <w:t xml:space="preserve"> (Alán Osmar Peña Polo)</w:t>
+      </w:r>
+    </w:p>
+    <w:p>
+      <w:r>
+        <w:t>Funcionalidad Core: Éxito Rotundo</w:t>
+      </w:r>
+    </w:p>
+    <w:p>
+      <w:r>
+        <w:t xml:space="preserve">El videojuego funciona. Esto puede sonar simple, pero es un logro técnico impresionante considerando las limitaciones del PIC16F877A. Cuando jugué por primera vez el nivel que yo mismo diseñé, con mi personaje </w:t>
+      </w:r>
+      <w:proofErr w:type="spellStart"/>
+      <w:r>
+        <w:t>custom</w:t>
+      </w:r>
+      <w:proofErr w:type="spellEnd"/>
+      <w:r>
+        <w:t xml:space="preserve"> esquivando mis obstáculos </w:t>
+      </w:r>
+      <w:proofErr w:type="spellStart"/>
+      <w:r>
+        <w:t>custom</w:t>
+      </w:r>
+      <w:proofErr w:type="spellEnd"/>
+      <w:r>
+        <w:t>, fue un momento "</w:t>
+      </w:r>
+      <w:proofErr w:type="spellStart"/>
+      <w:r>
+        <w:t>wow</w:t>
+      </w:r>
+      <w:proofErr w:type="spellEnd"/>
+      <w:r>
+        <w:t>". El proyecto pasó de ser un conjunto de partes a ser un producto real y funcional.</w:t>
+      </w:r>
+    </w:p>
+    <w:p>
+      <w:r>
+        <w:t xml:space="preserve">El flujo completo es increíblemente satisfactorio: diseñas tus </w:t>
+      </w:r>
+      <w:proofErr w:type="spellStart"/>
+      <w:r>
+        <w:t>sprites</w:t>
+      </w:r>
+      <w:proofErr w:type="spellEnd"/>
+      <w:r>
+        <w:t xml:space="preserve"> en la web, los envías al dispositivo, juegas en el LCD, y ves tus resultados de vuelta en la pantalla. Es un ciclo cerrado perfecto.</w:t>
+      </w:r>
+    </w:p>
+    <w:p>
+      <w:r>
+        <w:t>Optimización Técnica: Sobresaliente</w:t>
+      </w:r>
+    </w:p>
+    <w:p>
+      <w:r>
+        <w:t>Jorge hizo un trabajo excepcional con la optimización de memoria. Pasar de un uso crítico del 95.6% a un uso estable del 78% en solo 3 horas demuestra un entendimiento profundo del hardware. Las decisiones técnicas fueron acertadas:</w:t>
+      </w:r>
+    </w:p>
+    <w:p/>
+    <w:p>
+      <w:r>
+        <w:t>Reducir el buffer de obstáculos de 10 a 6 no afectó la jugabilidad</w:t>
+      </w:r>
+    </w:p>
+    <w:p>
+      <w:r>
+        <w:t>El uso de Timer1 por interrupciones resolvió completamente el problema de timing</w:t>
+      </w:r>
+    </w:p>
+    <w:p>
+      <w:r>
+        <w:t>La reutilización agresiva de variables mantuvo el código limpio y eficiente</w:t>
+      </w:r>
+    </w:p>
+    <w:p/>
+    <w:p>
+      <w:r>
+        <w:t>Experiencia de Usuario: Excelente</w:t>
+      </w:r>
+    </w:p>
+    <w:p>
+      <w:r>
+        <w:t xml:space="preserve">La visualización de resultados superó mis expectativas. Las animaciones de victoria con </w:t>
+      </w:r>
+      <w:proofErr w:type="spellStart"/>
+      <w:r>
+        <w:t>confetti</w:t>
+      </w:r>
+      <w:proofErr w:type="spellEnd"/>
+      <w:r>
+        <w:t xml:space="preserve"> añaden un toque de "jugo" que hace que el juego se sienta completo. El modal de resultados es claro, informativo y visualmente atractivo.</w:t>
+      </w:r>
+    </w:p>
+    <w:p>
+      <w:r>
+        <w:t>La retroalimentación inmediata cuando ganas o pierdes en el LCD, seguida de las estadísticas detalladas en la web, crea una experiencia cohesiva entre el hardware y el software.</w:t>
+      </w:r>
+    </w:p>
+    <w:p>
+      <w:r>
+        <w:t>Jugabilidad: Sorprendentemente Adictiva</w:t>
+      </w:r>
+    </w:p>
+    <w:p>
+      <w:r>
+        <w:t xml:space="preserve">No esperaba que el juego fuera tan divertido de jugar. La detección de colisiones es precisa, el movimiento del personaje es responsive, y la dificultad es </w:t>
+      </w:r>
+      <w:proofErr w:type="spellStart"/>
+      <w:r>
+        <w:t>balanceable</w:t>
+      </w:r>
+      <w:proofErr w:type="spellEnd"/>
+      <w:r>
+        <w:t xml:space="preserve"> mediante la configuración de metas. He jugado fácilmente 30+ partidas durante las pruebas, no solo por </w:t>
+      </w:r>
+      <w:proofErr w:type="spellStart"/>
+      <w:r>
+        <w:t>testing</w:t>
+      </w:r>
+      <w:proofErr w:type="spellEnd"/>
+      <w:r>
+        <w:t>, sino porque es genuinamente entretenido.</w:t>
+      </w:r>
+    </w:p>
+    <w:p>
+      <w:r>
+        <w:lastRenderedPageBreak/>
+        <w:t>Estabilidad del Sistema: Robusta</w:t>
+      </w:r>
+    </w:p>
+    <w:p>
+      <w:r>
+        <w:t xml:space="preserve">El </w:t>
+      </w:r>
+      <w:proofErr w:type="spellStart"/>
+      <w:r>
+        <w:t>watchdog</w:t>
+      </w:r>
+      <w:proofErr w:type="spellEnd"/>
+      <w:r>
+        <w:t xml:space="preserve"> de conexión serial fue una adición brillante del Sprint 2 que se pagó completamente en este sprint. Solo 1 desconexión en 4 días de desarrollo intensivo es un logro notable. El sistema se siente estable y confiable.</w:t>
+      </w:r>
+    </w:p>
+    <w:p>
+      <w:r>
+        <w:t>Documentación: Mejora Significativa</w:t>
+      </w:r>
+    </w:p>
+    <w:p>
+      <w:r>
+        <w:t xml:space="preserve">La documentación de 47 casos de prueba es un avance enorme comparado con </w:t>
+      </w:r>
+      <w:proofErr w:type="spellStart"/>
+      <w:r>
+        <w:t>sprints</w:t>
+      </w:r>
+      <w:proofErr w:type="spellEnd"/>
+      <w:r>
+        <w:t xml:space="preserve"> anteriores. Esto será invaluable para el Sprint 4 de </w:t>
+      </w:r>
+      <w:proofErr w:type="spellStart"/>
+      <w:r>
+        <w:t>testing</w:t>
+      </w:r>
+      <w:proofErr w:type="spellEnd"/>
+      <w:r>
+        <w:t>. Cada caso está bien estructurado con entrada, salida esperada, y resultado real.</w:t>
+      </w:r>
+    </w:p>
+    <w:p>
+      <w:r>
+        <w:t>Áreas de Oportunidad</w:t>
+      </w:r>
+    </w:p>
+    <w:p>
+      <w:r>
+        <w:t>1. Dificultad Ajustable</w:t>
+      </w:r>
+    </w:p>
+    <w:p>
+      <w:r>
+        <w:t>Actualmente, la velocidad de los obstáculos es fija. Sería excelente poder configurar la dificultad (velocidad) desde la web. Esto queda como mejora futura potencial.</w:t>
+      </w:r>
+    </w:p>
+    <w:p>
+      <w:r>
+        <w:t xml:space="preserve">2. </w:t>
+      </w:r>
+      <w:proofErr w:type="spellStart"/>
+      <w:r>
+        <w:t>Feedback</w:t>
+      </w:r>
+      <w:proofErr w:type="spellEnd"/>
+      <w:r>
+        <w:t xml:space="preserve"> Visual Durante el Juego</w:t>
+      </w:r>
+    </w:p>
+    <w:p>
+      <w:r>
+        <w:t>El contador de obstáculos esquivados solo se ve al final. Sería útil mostrarlo en tiempo real en el LCD (aunque entiendo que hay limitaciones de espacio en pantalla).</w:t>
+      </w:r>
+    </w:p>
+    <w:p>
+      <w:r>
+        <w:t>3. Sonido</w:t>
+      </w:r>
+    </w:p>
+    <w:p>
+      <w:r>
+        <w:t xml:space="preserve">El juego no tiene </w:t>
+      </w:r>
+      <w:proofErr w:type="spellStart"/>
+      <w:r>
+        <w:t>feedback</w:t>
+      </w:r>
+      <w:proofErr w:type="spellEnd"/>
+      <w:r>
+        <w:t xml:space="preserve"> auditivo. Un </w:t>
+      </w:r>
+      <w:proofErr w:type="spellStart"/>
+      <w:r>
+        <w:t>buzzer</w:t>
+      </w:r>
+      <w:proofErr w:type="spellEnd"/>
+      <w:r>
+        <w:t xml:space="preserve"> simple para colisiones o victorias añadiría otra dimensión sensorial. Esto podría explorarse </w:t>
+      </w:r>
+      <w:proofErr w:type="spellStart"/>
+      <w:r>
+        <w:t>post-proyecto</w:t>
+      </w:r>
+      <w:proofErr w:type="spellEnd"/>
+      <w:r>
+        <w:t>.</w:t>
+      </w:r>
+    </w:p>
+    <w:p>
+      <w:r>
+        <w:t xml:space="preserve">Conclusión del </w:t>
+      </w:r>
+      <w:proofErr w:type="spellStart"/>
+      <w:r>
+        <w:t>Product</w:t>
+      </w:r>
+      <w:proofErr w:type="spellEnd"/>
+      <w:r>
+        <w:t xml:space="preserve"> </w:t>
+      </w:r>
+      <w:proofErr w:type="spellStart"/>
+      <w:r>
+        <w:t>Owner</w:t>
+      </w:r>
+      <w:proofErr w:type="spellEnd"/>
+    </w:p>
+    <w:p>
+      <w:r>
+        <w:t xml:space="preserve">Este sprint transformó el proyecto de una "prueba de concepto técnica" a un "producto jugable y divertido". Todas las historias de usuario de alta prioridad están completadas. El sistema es estable, optimizado, y listo para </w:t>
+      </w:r>
+      <w:proofErr w:type="spellStart"/>
+      <w:r>
+        <w:t>testing</w:t>
+      </w:r>
+      <w:proofErr w:type="spellEnd"/>
+      <w:r>
+        <w:t xml:space="preserve"> exhaustivo.</w:t>
+      </w:r>
+    </w:p>
+    <w:p>
+      <w:r>
+        <w:t>Calificación general del Sprint 3: 9.5/10</w:t>
+      </w:r>
+    </w:p>
+    <w:p>
+      <w:r>
+        <w:t>El 0.5 restante es solo porque siempre hay espacio para mejora, pero honestamente, este sprint superó todas mis expectativas. Estoy orgulloso de lo que el equipo logró.</w:t>
+      </w:r>
+    </w:p>
+    <w:p/>
+    <w:p>
+      <w:pPr>
+        <w:rPr>
+          <w:i/>
+          <w:iCs/>
+        </w:rPr>
+      </w:pPr>
+      <w:r>
+        <w:rPr>
+          <w:i/>
+          <w:iCs/>
+        </w:rPr>
+        <w:t>Sprint Retrospective</w:t>
+      </w:r>
+    </w:p>
+    <w:p>
+      <w:pPr>
+        <w:rPr>
+          <w:i/>
+          <w:iCs/>
+        </w:rPr>
+      </w:pPr>
+      <w:r>
+        <w:rPr>
+          <w:i/>
+          <w:iCs/>
+        </w:rPr>
+        <w:t xml:space="preserve">¿Qué funcionó? </w:t>
+      </w:r>
+    </w:p>
+    <w:p>
+      <w:r>
+        <w:t>1. Aplicación Efectiva del Buffer del 40% para Algoritmos</w:t>
+      </w:r>
+    </w:p>
+    <w:p>
+      <w:r>
+        <w:lastRenderedPageBreak/>
+        <w:t>Descripción:</w:t>
+      </w:r>
+    </w:p>
+    <w:p>
+      <w:r>
+        <w:t>La política de buffer del 40% para tareas de algoritmos (implementada en Sprint 2) fue crucial para el éxito del Sprint 3. Las tareas más complejas como detección de colisiones, movimiento de obstáculos, y sistema de generación aleatoria se estimaron con este buffer y las estimaciones fueron precisas.</w:t>
+      </w:r>
+    </w:p>
+    <w:p>
+      <w:r>
+        <w:t>Ejemplos concretos:</w:t>
+      </w:r>
+    </w:p>
+    <w:p/>
+    <w:p>
+      <w:r>
+        <w:t>Detección de colisiones: Estimado 4.2h → Real 4.5h (diferencia mínima)</w:t>
+      </w:r>
+    </w:p>
+    <w:p>
+      <w:r>
+        <w:t>Generación de obstáculos: Estimado 4.2h → Real 4h (dentro del rango)</w:t>
+      </w:r>
+    </w:p>
+    <w:p>
+      <w:r>
+        <w:t>Movimiento del personaje: Estimado 3.5h → Real 4h (absorción del buffer)</w:t>
+      </w:r>
+    </w:p>
+    <w:p/>
+    <w:p>
+      <w:r>
+        <w:t>Impacto: Evitó subestimaciones que habrían causado estrés y presión de tiempo.</w:t>
+      </w:r>
+    </w:p>
+    <w:p/>
+    <w:p>
+      <w:r>
+        <w:t>2. Resolución Colaborativa de Impedimentos Críticos</w:t>
+      </w:r>
+    </w:p>
+    <w:p>
+      <w:r>
+        <w:t>Descripción:</w:t>
+      </w:r>
+    </w:p>
+    <w:p>
+      <w:r>
+        <w:t>Cuando surgieron los dos impedimentos críticos (memoria RAM y timing de obstáculos), ambos miembros del equipo dejaron sus tareas individuales y colaboraron inmediatamente para resolverlos. Esta respuesta rápida evitó que los impedimentos se convirtieran en bloqueantes.</w:t>
+      </w:r>
+    </w:p>
+    <w:p>
+      <w:r>
+        <w:t>Ejemplo específico:</w:t>
+      </w:r>
+    </w:p>
+    <w:p>
+      <w:r>
+        <w:t xml:space="preserve">Durante el problema de memoria RAM del Día 2, Jorge identificó el problema y Alán propuso ideas de optimización basadas en su experiencia con limitaciones de </w:t>
+      </w:r>
+      <w:proofErr w:type="spellStart"/>
+      <w:r>
+        <w:t>frontend</w:t>
+      </w:r>
+      <w:proofErr w:type="spellEnd"/>
+      <w:r>
+        <w:t>. La combinación de conocimiento embebido + conocimiento de optimización general resultó en la solución.</w:t>
+      </w:r>
+    </w:p>
+    <w:p/>
+    <w:p>
+      <w:r>
+        <w:t xml:space="preserve">3. </w:t>
+      </w:r>
+      <w:proofErr w:type="spellStart"/>
+      <w:r>
+        <w:t>Watchdog</w:t>
+      </w:r>
+      <w:proofErr w:type="spellEnd"/>
+      <w:r>
+        <w:t xml:space="preserve"> de Conexión Serial (Acción de Mejora Sprint 2)</w:t>
+      </w:r>
+    </w:p>
+    <w:p>
+      <w:r>
+        <w:t>Descripción:</w:t>
+      </w:r>
+    </w:p>
+    <w:p>
+      <w:r>
+        <w:lastRenderedPageBreak/>
+        <w:t xml:space="preserve">El </w:t>
+      </w:r>
+      <w:proofErr w:type="spellStart"/>
+      <w:r>
+        <w:t>watchdog</w:t>
+      </w:r>
+      <w:proofErr w:type="spellEnd"/>
+      <w:r>
+        <w:t xml:space="preserve"> implementado como acción de mejora del Sprint 2 funcionó perfectamente. Solo 1 desconexión detectada en 4 días, reconectada automáticamente sin intervención manual.</w:t>
+      </w:r>
+    </w:p>
+    <w:p>
+      <w:r>
+        <w:t>Métricas:</w:t>
+      </w:r>
+    </w:p>
+    <w:p/>
+    <w:p>
+      <w:r>
+        <w:t>Desconexiones detectadas: 1</w:t>
+      </w:r>
+    </w:p>
+    <w:p>
+      <w:r>
+        <w:t>Tiempo promedio de reconexión: 3 segundos</w:t>
+      </w:r>
+    </w:p>
+    <w:p>
+      <w:r>
+        <w:t>Desconexiones que requirieron intervención manual: 0</w:t>
+      </w:r>
+    </w:p>
+    <w:p/>
+    <w:p>
+      <w:r>
+        <w:t>Impacto: Ahorró aproximadamente 4-6 horas que se habrían perdido en desconexiones y reconexiones manuales.</w:t>
+      </w:r>
+    </w:p>
+    <w:p/>
+    <w:p>
+      <w:r>
+        <w:t>4. Documentación Paralela de Casos de Prueba</w:t>
+      </w:r>
+    </w:p>
+    <w:p>
+      <w:r>
+        <w:t>Descripción:</w:t>
+      </w:r>
+    </w:p>
+    <w:p>
+      <w:r>
+        <w:t xml:space="preserve">Implementar la documentación de casos de prueba en paralelo al desarrollo (acción de mejora Sprint 2) fue una decisión acertada. Al finalizar el sprint, teníamos 47 casos documentados listos para el Sprint 4 de </w:t>
+      </w:r>
+      <w:proofErr w:type="spellStart"/>
+      <w:r>
+        <w:t>testing</w:t>
+      </w:r>
+      <w:proofErr w:type="spellEnd"/>
+      <w:r>
+        <w:t>.</w:t>
+      </w:r>
+    </w:p>
+    <w:p>
+      <w:r>
+        <w:t>Ventajas observadas:</w:t>
+      </w:r>
+    </w:p>
+    <w:p/>
+    <w:p>
+      <w:r>
+        <w:t>No hubo "deuda técnica" de documentación al final del sprint</w:t>
+      </w:r>
+    </w:p>
+    <w:p>
+      <w:r>
+        <w:t xml:space="preserve">Los casos documentados durante el desarrollo sirvieron como </w:t>
+      </w:r>
+      <w:proofErr w:type="spellStart"/>
+      <w:r>
+        <w:t>checklist</w:t>
+      </w:r>
+      <w:proofErr w:type="spellEnd"/>
+      <w:r>
+        <w:t xml:space="preserve"> de validación</w:t>
+      </w:r>
+    </w:p>
+    <w:p>
+      <w:r>
+        <w:t>La documentación refleja el pensamiento real durante el desarrollo, no una reconstrucción posterior</w:t>
+      </w:r>
+    </w:p>
+    <w:p/>
+    <w:p/>
+    <w:p>
+      <w:r>
+        <w:t>5. Priorización Clara de Tareas Críticas</w:t>
+      </w:r>
+    </w:p>
+    <w:p>
+      <w:r>
+        <w:t>Descripción:</w:t>
+      </w:r>
+    </w:p>
+    <w:p>
+      <w:r>
+        <w:lastRenderedPageBreak/>
+        <w:t>La decisión de que Jorge se enfocara casi exclusivamente en la lógica del PIC durante los Días 2 y 3 mientras Alán preparaba la infraestructura de visualización fue estratégicamente correcta. Esto evitó dependencias cruzadas y permitió trabajo paralelo eficiente.</w:t>
+      </w:r>
+    </w:p>
+    <w:p/>
+    <w:p>
+      <w:r>
+        <w:t>6. Uso de Interrupciones para Timing Estable</w:t>
+      </w:r>
+    </w:p>
+    <w:p>
+      <w:r>
+        <w:t>Descripción:</w:t>
+      </w:r>
+    </w:p>
+    <w:p>
+      <w:r>
+        <w:t xml:space="preserve">La decisión técnica de implementar Timer1 con interrupciones para el movimiento de obstáculos resolvió completamente el problema de timing inconsistente. Esta solución fue más robusta que intentar ajustar </w:t>
+      </w:r>
+      <w:proofErr w:type="spellStart"/>
+      <w:r>
+        <w:t>delays</w:t>
+      </w:r>
+      <w:proofErr w:type="spellEnd"/>
+      <w:r>
+        <w:t xml:space="preserve"> en el </w:t>
+      </w:r>
+      <w:proofErr w:type="spellStart"/>
+      <w:r>
+        <w:t>loop</w:t>
+      </w:r>
+      <w:proofErr w:type="spellEnd"/>
+      <w:r>
+        <w:t xml:space="preserve"> principal.</w:t>
+      </w:r>
+    </w:p>
+    <w:p>
+      <w:r>
+        <w:t>Resultado: Movimiento de obstáculos perfectamente estable independiente de la carga del procesador.</w:t>
+      </w:r>
+    </w:p>
+    <w:p/>
+    <w:p>
+      <w:pPr>
+        <w:rPr>
+          <w:i/>
+          <w:iCs/>
+        </w:rPr>
+      </w:pPr>
+      <w:r>
+        <w:rPr>
+          <w:i/>
+          <w:iCs/>
+        </w:rPr>
+        <w:t xml:space="preserve">¿Qué no funcionó? </w:t>
+      </w:r>
+    </w:p>
+    <w:p>
+      <w:r>
+        <w:t>1. Subestimación de la Complejidad del Sistema de Juego Completo</w:t>
+      </w:r>
+    </w:p>
+    <w:p>
+      <w:r>
+        <w:t>Descripción:</w:t>
+      </w:r>
+    </w:p>
+    <w:p>
+      <w:r>
+        <w:t xml:space="preserve">Aunque estimamos HU-08 con 13 </w:t>
+      </w:r>
+      <w:proofErr w:type="spellStart"/>
+      <w:r>
+        <w:t>story</w:t>
+      </w:r>
+      <w:proofErr w:type="spellEnd"/>
+      <w:r>
+        <w:t xml:space="preserve"> </w:t>
+      </w:r>
+      <w:proofErr w:type="spellStart"/>
+      <w:r>
+        <w:t>points</w:t>
+      </w:r>
+      <w:proofErr w:type="spellEnd"/>
+      <w:r>
+        <w:t xml:space="preserve"> (la estimación más alta del proyecto), la complejidad real fue mayor. Los </w:t>
+      </w:r>
+      <w:proofErr w:type="spellStart"/>
+      <w:r>
+        <w:t>story</w:t>
+      </w:r>
+      <w:proofErr w:type="spellEnd"/>
+      <w:r>
+        <w:t xml:space="preserve"> </w:t>
+      </w:r>
+      <w:proofErr w:type="spellStart"/>
+      <w:r>
+        <w:t>points</w:t>
+      </w:r>
+      <w:proofErr w:type="spellEnd"/>
+      <w:r>
+        <w:t xml:space="preserve"> reales fueron 15, y las horas estimadas se excedieron en ~10%.</w:t>
+      </w:r>
+    </w:p>
+    <w:p>
+      <w:r>
+        <w:t>Causas identificadas:</w:t>
+      </w:r>
+    </w:p>
+    <w:p/>
+    <w:p>
+      <w:r>
+        <w:t>La integración entre movimiento, colisiones, y renderizado tuvo más interdependencias de lo anticipado</w:t>
+      </w:r>
+    </w:p>
+    <w:p>
+      <w:r>
+        <w:t xml:space="preserve">El </w:t>
+      </w:r>
+      <w:proofErr w:type="spellStart"/>
+      <w:r>
+        <w:t>debugging</w:t>
+      </w:r>
+      <w:proofErr w:type="spellEnd"/>
+      <w:r>
+        <w:t xml:space="preserve"> de problemas de timing consumió tiempo no planificado</w:t>
+      </w:r>
+    </w:p>
+    <w:p>
+      <w:r>
+        <w:t>Las pruebas de casos límite de colisiones fueron más exhaustivas de lo estimado</w:t>
+      </w:r>
+    </w:p>
+    <w:p/>
+    <w:p>
+      <w:r>
+        <w:t>Impacto: Presión de tiempo en los Días 2 y 3, jornadas de ~7-8 horas en lugar de las 5-6 planificadas.</w:t>
+      </w:r>
+    </w:p>
+    <w:p/>
+    <w:p>
+      <w:r>
+        <w:lastRenderedPageBreak/>
+        <w:t>2. Falta de Pruebas de Rendimiento Tempranas</w:t>
+      </w:r>
+    </w:p>
+    <w:p>
+      <w:r>
+        <w:t>Descripción:</w:t>
+      </w:r>
+    </w:p>
+    <w:p>
+      <w:r>
+        <w:t>No realizamos pruebas de rendimiento del sistema de juego hasta el Día 3, cuando el código ya estaba avanzado. Esto causó que el problema de timing de obstáculos no se detectara hasta que la funcionalidad estaba casi completa.</w:t>
+      </w:r>
+    </w:p>
+    <w:p>
+      <w:r>
+        <w:t xml:space="preserve">Consecuencia: Tuvimos que refactorizar el sistema de timing cuando ya había mucho código dependiente de la implementación original con </w:t>
+      </w:r>
+      <w:proofErr w:type="spellStart"/>
+      <w:r>
+        <w:t>delays</w:t>
+      </w:r>
+      <w:proofErr w:type="spellEnd"/>
+      <w:r>
+        <w:t>.</w:t>
+      </w:r>
+    </w:p>
+    <w:p/>
+    <w:p>
+      <w:r>
+        <w:t>3. Comunicación Insuficiente sobre Uso de Memoria</w:t>
+      </w:r>
+    </w:p>
+    <w:p>
+      <w:r>
+        <w:t>Descripción:</w:t>
+      </w:r>
+    </w:p>
+    <w:p>
+      <w:r>
+        <w:t>Jorge no reportó el uso crítico de memoria RAM (95.6%) hasta que se convirtió en un problema bloqueante. Si se hubiera comunicado cuando el uso alcanzó el 85%, habríamos podido optimizar proactivamente.</w:t>
+      </w:r>
+    </w:p>
+    <w:p>
+      <w:r>
+        <w:t>Lección: Los problemas que se están gestando deben comunicarse antes de que se conviertan en impedimentos.</w:t>
+      </w:r>
+    </w:p>
+    <w:p/>
+    <w:p>
+      <w:r>
+        <w:t>4. Falta de Definición Clara de "Juego Fluido"</w:t>
+      </w:r>
+    </w:p>
+    <w:p>
+      <w:r>
+        <w:t>Descripción:</w:t>
+      </w:r>
+    </w:p>
+    <w:p>
+      <w:r>
+        <w:t xml:space="preserve">No definimos métricas específicas de qué significa "juego fluido" al inicio del sprint. Términos como "sin </w:t>
+      </w:r>
+      <w:proofErr w:type="spellStart"/>
+      <w:r>
+        <w:t>lag</w:t>
+      </w:r>
+      <w:proofErr w:type="spellEnd"/>
+      <w:r>
+        <w:t xml:space="preserve"> visible" son subjetivos. Esto causó algunas discusiones sobre si el rendimiento era aceptable o no.</w:t>
+      </w:r>
+    </w:p>
+    <w:p>
+      <w:r>
+        <w:t>Ejemplo: Durante el Día 2, hubo desacuerdo sobre si ~12 FPS era suficiente o si debíamos optimizar para alcanzar ~20 FPS.</w:t>
+      </w:r>
+    </w:p>
+    <w:p/>
+    <w:p>
+      <w:r>
+        <w:t xml:space="preserve">5. Postergación de la Implementación de </w:t>
+      </w:r>
+      <w:proofErr w:type="spellStart"/>
+      <w:r>
+        <w:t>WebSocket</w:t>
+      </w:r>
+      <w:proofErr w:type="spellEnd"/>
+    </w:p>
+    <w:p>
+      <w:r>
+        <w:t>Descripción:</w:t>
+      </w:r>
+    </w:p>
+    <w:p>
+      <w:r>
+        <w:t xml:space="preserve">Decidimos implementar </w:t>
+      </w:r>
+      <w:proofErr w:type="spellStart"/>
+      <w:r>
+        <w:t>polling</w:t>
+      </w:r>
+      <w:proofErr w:type="spellEnd"/>
+      <w:r>
+        <w:t xml:space="preserve"> en lugar de </w:t>
+      </w:r>
+      <w:proofErr w:type="spellStart"/>
+      <w:r>
+        <w:t>WebSocket</w:t>
+      </w:r>
+      <w:proofErr w:type="spellEnd"/>
+      <w:r>
+        <w:t xml:space="preserve"> para simplificar, pero esto resultó en una experiencia menos fluida. El </w:t>
+      </w:r>
+      <w:proofErr w:type="spellStart"/>
+      <w:r>
+        <w:t>polling</w:t>
+      </w:r>
+      <w:proofErr w:type="spellEnd"/>
+      <w:r>
+        <w:t xml:space="preserve"> cada 2 segundos causa un </w:t>
+      </w:r>
+      <w:proofErr w:type="spellStart"/>
+      <w:r>
+        <w:t>delay</w:t>
+      </w:r>
+      <w:proofErr w:type="spellEnd"/>
+      <w:r>
+        <w:t xml:space="preserve"> notable entre el fin del juego en el PIC y la visualización de resultados en la web.</w:t>
+      </w:r>
+    </w:p>
+    <w:p>
+      <w:r>
+        <w:lastRenderedPageBreak/>
+        <w:t xml:space="preserve">Evaluación en retrospectiva: Probablemente valía la pena invertir las 2-3 horas adicionales en </w:t>
+      </w:r>
+      <w:proofErr w:type="spellStart"/>
+      <w:r>
+        <w:t>WebSocket</w:t>
+      </w:r>
+      <w:proofErr w:type="spellEnd"/>
+      <w:r>
+        <w:t xml:space="preserve"> para una mejor UX.</w:t>
+      </w:r>
+    </w:p>
+    <w:p/>
+    <w:p>
+      <w:r>
+        <w:t>Acciones de Mejora para Sprint 4</w:t>
+      </w:r>
+    </w:p>
+    <w:p>
+      <w:r>
+        <w:t>Acción: Definir Métricas de Aceptación Cuantificables</w:t>
+      </w:r>
+    </w:p>
+    <w:p>
+      <w:r>
+        <w:t>Problema que resuelve: Falta de definición clara de "juego fluido"</w:t>
+      </w:r>
+    </w:p>
+    <w:p>
+      <w:r>
+        <w:t>Descripción detallada:</w:t>
+      </w:r>
+    </w:p>
+    <w:p>
+      <w:r>
+        <w:t>Para el Sprint 4 (</w:t>
+      </w:r>
+      <w:proofErr w:type="spellStart"/>
+      <w:r>
+        <w:t>testing</w:t>
+      </w:r>
+      <w:proofErr w:type="spellEnd"/>
+      <w:r>
+        <w:t>), definir métricas cuantificables para todos los criterios de aceptación que actualmente son cualitativos.</w:t>
+      </w:r>
+    </w:p>
+    <w:p>
+      <w:r>
+        <w:t>Ejemplos de métricas a definir:</w:t>
+      </w:r>
+    </w:p>
+    <w:p/>
+    <w:p>
+      <w:r>
+        <w:t xml:space="preserve">"Juego fluido" = </w:t>
+      </w:r>
+      <w:proofErr w:type="spellStart"/>
+      <w:proofErr w:type="gramStart"/>
+      <w:r>
+        <w:t>Frame</w:t>
+      </w:r>
+      <w:proofErr w:type="spellEnd"/>
+      <w:proofErr w:type="gramEnd"/>
+      <w:r>
+        <w:t xml:space="preserve"> </w:t>
+      </w:r>
+      <w:proofErr w:type="spellStart"/>
+      <w:r>
+        <w:t>rate</w:t>
+      </w:r>
+      <w:proofErr w:type="spellEnd"/>
+      <w:r>
+        <w:t xml:space="preserve"> mínimo de 12 FPS en LCD</w:t>
+      </w:r>
+    </w:p>
+    <w:p>
+      <w:r>
+        <w:t>"Colisiones precisas" = 0% de falsos positivos en 100 pruebas, ≤2% falsos negativos</w:t>
+      </w:r>
+    </w:p>
+    <w:p>
+      <w:r>
+        <w:t>"Comunicación estable" = ≥95% de transmisiones exitosas en 50 intentos</w:t>
+      </w:r>
+    </w:p>
+    <w:p>
+      <w:r>
+        <w:t>"Memoria optimizada" = Uso de RAM ≤80% durante ejecución del juego</w:t>
+      </w:r>
+    </w:p>
+    <w:p>
+      <w:r>
+        <w:t>"Respuesta rápida" = Latencia de botones ≤100ms</w:t>
+      </w:r>
+    </w:p>
+    <w:p/>
+    <w:p>
+      <w:r>
+        <w:t>Implementación:</w:t>
+      </w:r>
+    </w:p>
+    <w:p/>
+    <w:p>
+      <w:r>
+        <w:t xml:space="preserve">Documentar métricas en la </w:t>
+      </w:r>
+      <w:proofErr w:type="spellStart"/>
+      <w:r>
+        <w:t>Definition</w:t>
+      </w:r>
+      <w:proofErr w:type="spellEnd"/>
+      <w:r>
+        <w:t xml:space="preserve"> </w:t>
+      </w:r>
+      <w:proofErr w:type="spellStart"/>
+      <w:r>
+        <w:t>of</w:t>
+      </w:r>
+      <w:proofErr w:type="spellEnd"/>
+      <w:r>
+        <w:t xml:space="preserve"> Done del Sprint 4</w:t>
+      </w:r>
+    </w:p>
+    <w:p>
+      <w:r>
+        <w:t>Crear scripts/herramientas para medir automáticamente cuando sea posible</w:t>
+      </w:r>
+    </w:p>
+    <w:p>
+      <w:r>
+        <w:t xml:space="preserve">Validar métricas al inicio de cada sesión de </w:t>
+      </w:r>
+      <w:proofErr w:type="spellStart"/>
+      <w:r>
+        <w:t>testing</w:t>
+      </w:r>
+      <w:proofErr w:type="spellEnd"/>
+    </w:p>
+    <w:p/>
+    <w:p>
+      <w:r>
+        <w:t xml:space="preserve">Responsable: Ambos (definir en Sprint </w:t>
+      </w:r>
+      <w:proofErr w:type="spellStart"/>
+      <w:r>
+        <w:t>Planning</w:t>
+      </w:r>
+      <w:proofErr w:type="spellEnd"/>
+      <w:r>
+        <w:t xml:space="preserve"> del Sprint 4)</w:t>
+      </w:r>
+    </w:p>
+    <w:p>
+      <w:r>
+        <w:t>Fecha objetivo: Día 1 del Sprint 4</w:t>
+      </w:r>
     </w:p>
     <w:sectPr>
       <w:pgSz w:w="12240" w:h="15840"/>
@@ -14262,6 +16653,119 @@
     </w:lvl>
   </w:abstractNum>
   <w:abstractNum w:abstractNumId="1" w15:restartNumberingAfterBreak="0">
+    <w:nsid w:val="02937A5F"/>
+    <w:multiLevelType w:val="hybridMultilevel"/>
+    <w:tmpl w:val="AF78424E"/>
+    <w:lvl w:ilvl="0" w:tplc="080A0001">
+      <w:start w:val="1"/>
+      <w:numFmt w:val="bullet"/>
+      <w:lvlText w:val=""/>
+      <w:lvlJc w:val="left"/>
+      <w:pPr>
+        <w:ind w:left="720" w:hanging="360"/>
+      </w:pPr>
+      <w:rPr>
+        <w:rFonts w:ascii="Symbol" w:hAnsi="Symbol" w:hint="default"/>
+      </w:rPr>
+    </w:lvl>
+    <w:lvl w:ilvl="1" w:tplc="080A0003" w:tentative="1">
+      <w:start w:val="1"/>
+      <w:numFmt w:val="bullet"/>
+      <w:lvlText w:val="o"/>
+      <w:lvlJc w:val="left"/>
+      <w:pPr>
+        <w:ind w:left="1440" w:hanging="360"/>
+      </w:pPr>
+      <w:rPr>
+        <w:rFonts w:ascii="Courier New" w:hAnsi="Courier New" w:cs="Courier New" w:hint="default"/>
+      </w:rPr>
+    </w:lvl>
+    <w:lvl w:ilvl="2" w:tplc="080A0005" w:tentative="1">
+      <w:start w:val="1"/>
+      <w:numFmt w:val="bullet"/>
+      <w:lvlText w:val=""/>
+      <w:lvlJc w:val="left"/>
+      <w:pPr>
+        <w:ind w:left="2160" w:hanging="360"/>
+      </w:pPr>
+      <w:rPr>
+        <w:rFonts w:ascii="Wingdings" w:hAnsi="Wingdings" w:hint="default"/>
+      </w:rPr>
+    </w:lvl>
+    <w:lvl w:ilvl="3" w:tplc="080A0001" w:tentative="1">
+      <w:start w:val="1"/>
+      <w:numFmt w:val="bullet"/>
+      <w:lvlText w:val=""/>
+      <w:lvlJc w:val="left"/>
+      <w:pPr>
+        <w:ind w:left="2880" w:hanging="360"/>
+      </w:pPr>
+      <w:rPr>
+        <w:rFonts w:ascii="Symbol" w:hAnsi="Symbol" w:hint="default"/>
+      </w:rPr>
+    </w:lvl>
+    <w:lvl w:ilvl="4" w:tplc="080A0003" w:tentative="1">
+      <w:start w:val="1"/>
+      <w:numFmt w:val="bullet"/>
+      <w:lvlText w:val="o"/>
+      <w:lvlJc w:val="left"/>
+      <w:pPr>
+        <w:ind w:left="3600" w:hanging="360"/>
+      </w:pPr>
+      <w:rPr>
+        <w:rFonts w:ascii="Courier New" w:hAnsi="Courier New" w:cs="Courier New" w:hint="default"/>
+      </w:rPr>
+    </w:lvl>
+    <w:lvl w:ilvl="5" w:tplc="080A0005" w:tentative="1">
+      <w:start w:val="1"/>
+      <w:numFmt w:val="bullet"/>
+      <w:lvlText w:val=""/>
+      <w:lvlJc w:val="left"/>
+      <w:pPr>
+        <w:ind w:left="4320" w:hanging="360"/>
+      </w:pPr>
+      <w:rPr>
+        <w:rFonts w:ascii="Wingdings" w:hAnsi="Wingdings" w:hint="default"/>
+      </w:rPr>
+    </w:lvl>
+    <w:lvl w:ilvl="6" w:tplc="080A0001" w:tentative="1">
+      <w:start w:val="1"/>
+      <w:numFmt w:val="bullet"/>
+      <w:lvlText w:val=""/>
+      <w:lvlJc w:val="left"/>
+      <w:pPr>
+        <w:ind w:left="5040" w:hanging="360"/>
+      </w:pPr>
+      <w:rPr>
+        <w:rFonts w:ascii="Symbol" w:hAnsi="Symbol" w:hint="default"/>
+      </w:rPr>
+    </w:lvl>
+    <w:lvl w:ilvl="7" w:tplc="080A0003" w:tentative="1">
+      <w:start w:val="1"/>
+      <w:numFmt w:val="bullet"/>
+      <w:lvlText w:val="o"/>
+      <w:lvlJc w:val="left"/>
+      <w:pPr>
+        <w:ind w:left="5760" w:hanging="360"/>
+      </w:pPr>
+      <w:rPr>
+        <w:rFonts w:ascii="Courier New" w:hAnsi="Courier New" w:cs="Courier New" w:hint="default"/>
+      </w:rPr>
+    </w:lvl>
+    <w:lvl w:ilvl="8" w:tplc="080A0005" w:tentative="1">
+      <w:start w:val="1"/>
+      <w:numFmt w:val="bullet"/>
+      <w:lvlText w:val=""/>
+      <w:lvlJc w:val="left"/>
+      <w:pPr>
+        <w:ind w:left="6480" w:hanging="360"/>
+      </w:pPr>
+      <w:rPr>
+        <w:rFonts w:ascii="Wingdings" w:hAnsi="Wingdings" w:hint="default"/>
+      </w:rPr>
+    </w:lvl>
+  </w:abstractNum>
+  <w:abstractNum w:abstractNumId="2" w15:restartNumberingAfterBreak="0">
     <w:nsid w:val="0E9401D5"/>
     <w:multiLevelType w:val="hybridMultilevel"/>
     <w:tmpl w:val="146236E4"/>
@@ -14374,7 +16878,346 @@
       </w:rPr>
     </w:lvl>
   </w:abstractNum>
-  <w:abstractNum w:abstractNumId="2" w15:restartNumberingAfterBreak="0">
+  <w:abstractNum w:abstractNumId="3" w15:restartNumberingAfterBreak="0">
+    <w:nsid w:val="0EE52A04"/>
+    <w:multiLevelType w:val="hybridMultilevel"/>
+    <w:tmpl w:val="3950001A"/>
+    <w:lvl w:ilvl="0" w:tplc="080A0001">
+      <w:start w:val="1"/>
+      <w:numFmt w:val="bullet"/>
+      <w:lvlText w:val=""/>
+      <w:lvlJc w:val="left"/>
+      <w:pPr>
+        <w:ind w:left="720" w:hanging="360"/>
+      </w:pPr>
+      <w:rPr>
+        <w:rFonts w:ascii="Symbol" w:hAnsi="Symbol" w:hint="default"/>
+      </w:rPr>
+    </w:lvl>
+    <w:lvl w:ilvl="1" w:tplc="080A0003" w:tentative="1">
+      <w:start w:val="1"/>
+      <w:numFmt w:val="bullet"/>
+      <w:lvlText w:val="o"/>
+      <w:lvlJc w:val="left"/>
+      <w:pPr>
+        <w:ind w:left="1440" w:hanging="360"/>
+      </w:pPr>
+      <w:rPr>
+        <w:rFonts w:ascii="Courier New" w:hAnsi="Courier New" w:cs="Courier New" w:hint="default"/>
+      </w:rPr>
+    </w:lvl>
+    <w:lvl w:ilvl="2" w:tplc="080A0005" w:tentative="1">
+      <w:start w:val="1"/>
+      <w:numFmt w:val="bullet"/>
+      <w:lvlText w:val=""/>
+      <w:lvlJc w:val="left"/>
+      <w:pPr>
+        <w:ind w:left="2160" w:hanging="360"/>
+      </w:pPr>
+      <w:rPr>
+        <w:rFonts w:ascii="Wingdings" w:hAnsi="Wingdings" w:hint="default"/>
+      </w:rPr>
+    </w:lvl>
+    <w:lvl w:ilvl="3" w:tplc="080A0001" w:tentative="1">
+      <w:start w:val="1"/>
+      <w:numFmt w:val="bullet"/>
+      <w:lvlText w:val=""/>
+      <w:lvlJc w:val="left"/>
+      <w:pPr>
+        <w:ind w:left="2880" w:hanging="360"/>
+      </w:pPr>
+      <w:rPr>
+        <w:rFonts w:ascii="Symbol" w:hAnsi="Symbol" w:hint="default"/>
+      </w:rPr>
+    </w:lvl>
+    <w:lvl w:ilvl="4" w:tplc="080A0003" w:tentative="1">
+      <w:start w:val="1"/>
+      <w:numFmt w:val="bullet"/>
+      <w:lvlText w:val="o"/>
+      <w:lvlJc w:val="left"/>
+      <w:pPr>
+        <w:ind w:left="3600" w:hanging="360"/>
+      </w:pPr>
+      <w:rPr>
+        <w:rFonts w:ascii="Courier New" w:hAnsi="Courier New" w:cs="Courier New" w:hint="default"/>
+      </w:rPr>
+    </w:lvl>
+    <w:lvl w:ilvl="5" w:tplc="080A0005" w:tentative="1">
+      <w:start w:val="1"/>
+      <w:numFmt w:val="bullet"/>
+      <w:lvlText w:val=""/>
+      <w:lvlJc w:val="left"/>
+      <w:pPr>
+        <w:ind w:left="4320" w:hanging="360"/>
+      </w:pPr>
+      <w:rPr>
+        <w:rFonts w:ascii="Wingdings" w:hAnsi="Wingdings" w:hint="default"/>
+      </w:rPr>
+    </w:lvl>
+    <w:lvl w:ilvl="6" w:tplc="080A0001" w:tentative="1">
+      <w:start w:val="1"/>
+      <w:numFmt w:val="bullet"/>
+      <w:lvlText w:val=""/>
+      <w:lvlJc w:val="left"/>
+      <w:pPr>
+        <w:ind w:left="5040" w:hanging="360"/>
+      </w:pPr>
+      <w:rPr>
+        <w:rFonts w:ascii="Symbol" w:hAnsi="Symbol" w:hint="default"/>
+      </w:rPr>
+    </w:lvl>
+    <w:lvl w:ilvl="7" w:tplc="080A0003" w:tentative="1">
+      <w:start w:val="1"/>
+      <w:numFmt w:val="bullet"/>
+      <w:lvlText w:val="o"/>
+      <w:lvlJc w:val="left"/>
+      <w:pPr>
+        <w:ind w:left="5760" w:hanging="360"/>
+      </w:pPr>
+      <w:rPr>
+        <w:rFonts w:ascii="Courier New" w:hAnsi="Courier New" w:cs="Courier New" w:hint="default"/>
+      </w:rPr>
+    </w:lvl>
+    <w:lvl w:ilvl="8" w:tplc="080A0005" w:tentative="1">
+      <w:start w:val="1"/>
+      <w:numFmt w:val="bullet"/>
+      <w:lvlText w:val=""/>
+      <w:lvlJc w:val="left"/>
+      <w:pPr>
+        <w:ind w:left="6480" w:hanging="360"/>
+      </w:pPr>
+      <w:rPr>
+        <w:rFonts w:ascii="Wingdings" w:hAnsi="Wingdings" w:hint="default"/>
+      </w:rPr>
+    </w:lvl>
+  </w:abstractNum>
+  <w:abstractNum w:abstractNumId="4" w15:restartNumberingAfterBreak="0">
+    <w:nsid w:val="132A75D1"/>
+    <w:multiLevelType w:val="hybridMultilevel"/>
+    <w:tmpl w:val="6D2EDC0A"/>
+    <w:lvl w:ilvl="0" w:tplc="080A0001">
+      <w:start w:val="1"/>
+      <w:numFmt w:val="bullet"/>
+      <w:lvlText w:val=""/>
+      <w:lvlJc w:val="left"/>
+      <w:pPr>
+        <w:ind w:left="720" w:hanging="360"/>
+      </w:pPr>
+      <w:rPr>
+        <w:rFonts w:ascii="Symbol" w:hAnsi="Symbol" w:hint="default"/>
+      </w:rPr>
+    </w:lvl>
+    <w:lvl w:ilvl="1" w:tplc="080A0003" w:tentative="1">
+      <w:start w:val="1"/>
+      <w:numFmt w:val="bullet"/>
+      <w:lvlText w:val="o"/>
+      <w:lvlJc w:val="left"/>
+      <w:pPr>
+        <w:ind w:left="1440" w:hanging="360"/>
+      </w:pPr>
+      <w:rPr>
+        <w:rFonts w:ascii="Courier New" w:hAnsi="Courier New" w:cs="Courier New" w:hint="default"/>
+      </w:rPr>
+    </w:lvl>
+    <w:lvl w:ilvl="2" w:tplc="080A0005" w:tentative="1">
+      <w:start w:val="1"/>
+      <w:numFmt w:val="bullet"/>
+      <w:lvlText w:val=""/>
+      <w:lvlJc w:val="left"/>
+      <w:pPr>
+        <w:ind w:left="2160" w:hanging="360"/>
+      </w:pPr>
+      <w:rPr>
+        <w:rFonts w:ascii="Wingdings" w:hAnsi="Wingdings" w:hint="default"/>
+      </w:rPr>
+    </w:lvl>
+    <w:lvl w:ilvl="3" w:tplc="080A0001" w:tentative="1">
+      <w:start w:val="1"/>
+      <w:numFmt w:val="bullet"/>
+      <w:lvlText w:val=""/>
+      <w:lvlJc w:val="left"/>
+      <w:pPr>
+        <w:ind w:left="2880" w:hanging="360"/>
+      </w:pPr>
+      <w:rPr>
+        <w:rFonts w:ascii="Symbol" w:hAnsi="Symbol" w:hint="default"/>
+      </w:rPr>
+    </w:lvl>
+    <w:lvl w:ilvl="4" w:tplc="080A0003" w:tentative="1">
+      <w:start w:val="1"/>
+      <w:numFmt w:val="bullet"/>
+      <w:lvlText w:val="o"/>
+      <w:lvlJc w:val="left"/>
+      <w:pPr>
+        <w:ind w:left="3600" w:hanging="360"/>
+      </w:pPr>
+      <w:rPr>
+        <w:rFonts w:ascii="Courier New" w:hAnsi="Courier New" w:cs="Courier New" w:hint="default"/>
+      </w:rPr>
+    </w:lvl>
+    <w:lvl w:ilvl="5" w:tplc="080A0005" w:tentative="1">
+      <w:start w:val="1"/>
+      <w:numFmt w:val="bullet"/>
+      <w:lvlText w:val=""/>
+      <w:lvlJc w:val="left"/>
+      <w:pPr>
+        <w:ind w:left="4320" w:hanging="360"/>
+      </w:pPr>
+      <w:rPr>
+        <w:rFonts w:ascii="Wingdings" w:hAnsi="Wingdings" w:hint="default"/>
+      </w:rPr>
+    </w:lvl>
+    <w:lvl w:ilvl="6" w:tplc="080A0001" w:tentative="1">
+      <w:start w:val="1"/>
+      <w:numFmt w:val="bullet"/>
+      <w:lvlText w:val=""/>
+      <w:lvlJc w:val="left"/>
+      <w:pPr>
+        <w:ind w:left="5040" w:hanging="360"/>
+      </w:pPr>
+      <w:rPr>
+        <w:rFonts w:ascii="Symbol" w:hAnsi="Symbol" w:hint="default"/>
+      </w:rPr>
+    </w:lvl>
+    <w:lvl w:ilvl="7" w:tplc="080A0003" w:tentative="1">
+      <w:start w:val="1"/>
+      <w:numFmt w:val="bullet"/>
+      <w:lvlText w:val="o"/>
+      <w:lvlJc w:val="left"/>
+      <w:pPr>
+        <w:ind w:left="5760" w:hanging="360"/>
+      </w:pPr>
+      <w:rPr>
+        <w:rFonts w:ascii="Courier New" w:hAnsi="Courier New" w:cs="Courier New" w:hint="default"/>
+      </w:rPr>
+    </w:lvl>
+    <w:lvl w:ilvl="8" w:tplc="080A0005" w:tentative="1">
+      <w:start w:val="1"/>
+      <w:numFmt w:val="bullet"/>
+      <w:lvlText w:val=""/>
+      <w:lvlJc w:val="left"/>
+      <w:pPr>
+        <w:ind w:left="6480" w:hanging="360"/>
+      </w:pPr>
+      <w:rPr>
+        <w:rFonts w:ascii="Wingdings" w:hAnsi="Wingdings" w:hint="default"/>
+      </w:rPr>
+    </w:lvl>
+  </w:abstractNum>
+  <w:abstractNum w:abstractNumId="5" w15:restartNumberingAfterBreak="0">
+    <w:nsid w:val="14C7457C"/>
+    <w:multiLevelType w:val="hybridMultilevel"/>
+    <w:tmpl w:val="D9DC8BE0"/>
+    <w:lvl w:ilvl="0" w:tplc="080A0001">
+      <w:start w:val="1"/>
+      <w:numFmt w:val="bullet"/>
+      <w:lvlText w:val=""/>
+      <w:lvlJc w:val="left"/>
+      <w:pPr>
+        <w:ind w:left="720" w:hanging="360"/>
+      </w:pPr>
+      <w:rPr>
+        <w:rFonts w:ascii="Symbol" w:hAnsi="Symbol" w:hint="default"/>
+      </w:rPr>
+    </w:lvl>
+    <w:lvl w:ilvl="1" w:tplc="080A0003" w:tentative="1">
+      <w:start w:val="1"/>
+      <w:numFmt w:val="bullet"/>
+      <w:lvlText w:val="o"/>
+      <w:lvlJc w:val="left"/>
+      <w:pPr>
+        <w:ind w:left="1440" w:hanging="360"/>
+      </w:pPr>
+      <w:rPr>
+        <w:rFonts w:ascii="Courier New" w:hAnsi="Courier New" w:cs="Courier New" w:hint="default"/>
+      </w:rPr>
+    </w:lvl>
+    <w:lvl w:ilvl="2" w:tplc="080A0005" w:tentative="1">
+      <w:start w:val="1"/>
+      <w:numFmt w:val="bullet"/>
+      <w:lvlText w:val=""/>
+      <w:lvlJc w:val="left"/>
+      <w:pPr>
+        <w:ind w:left="2160" w:hanging="360"/>
+      </w:pPr>
+      <w:rPr>
+        <w:rFonts w:ascii="Wingdings" w:hAnsi="Wingdings" w:hint="default"/>
+      </w:rPr>
+    </w:lvl>
+    <w:lvl w:ilvl="3" w:tplc="080A0001" w:tentative="1">
+      <w:start w:val="1"/>
+      <w:numFmt w:val="bullet"/>
+      <w:lvlText w:val=""/>
+      <w:lvlJc w:val="left"/>
+      <w:pPr>
+        <w:ind w:left="2880" w:hanging="360"/>
+      </w:pPr>
+      <w:rPr>
+        <w:rFonts w:ascii="Symbol" w:hAnsi="Symbol" w:hint="default"/>
+      </w:rPr>
+    </w:lvl>
+    <w:lvl w:ilvl="4" w:tplc="080A0003" w:tentative="1">
+      <w:start w:val="1"/>
+      <w:numFmt w:val="bullet"/>
+      <w:lvlText w:val="o"/>
+      <w:lvlJc w:val="left"/>
+      <w:pPr>
+        <w:ind w:left="3600" w:hanging="360"/>
+      </w:pPr>
+      <w:rPr>
+        <w:rFonts w:ascii="Courier New" w:hAnsi="Courier New" w:cs="Courier New" w:hint="default"/>
+      </w:rPr>
+    </w:lvl>
+    <w:lvl w:ilvl="5" w:tplc="080A0005" w:tentative="1">
+      <w:start w:val="1"/>
+      <w:numFmt w:val="bullet"/>
+      <w:lvlText w:val=""/>
+      <w:lvlJc w:val="left"/>
+      <w:pPr>
+        <w:ind w:left="4320" w:hanging="360"/>
+      </w:pPr>
+      <w:rPr>
+        <w:rFonts w:ascii="Wingdings" w:hAnsi="Wingdings" w:hint="default"/>
+      </w:rPr>
+    </w:lvl>
+    <w:lvl w:ilvl="6" w:tplc="080A0001" w:tentative="1">
+      <w:start w:val="1"/>
+      <w:numFmt w:val="bullet"/>
+      <w:lvlText w:val=""/>
+      <w:lvlJc w:val="left"/>
+      <w:pPr>
+        <w:ind w:left="5040" w:hanging="360"/>
+      </w:pPr>
+      <w:rPr>
+        <w:rFonts w:ascii="Symbol" w:hAnsi="Symbol" w:hint="default"/>
+      </w:rPr>
+    </w:lvl>
+    <w:lvl w:ilvl="7" w:tplc="080A0003" w:tentative="1">
+      <w:start w:val="1"/>
+      <w:numFmt w:val="bullet"/>
+      <w:lvlText w:val="o"/>
+      <w:lvlJc w:val="left"/>
+      <w:pPr>
+        <w:ind w:left="5760" w:hanging="360"/>
+      </w:pPr>
+      <w:rPr>
+        <w:rFonts w:ascii="Courier New" w:hAnsi="Courier New" w:cs="Courier New" w:hint="default"/>
+      </w:rPr>
+    </w:lvl>
+    <w:lvl w:ilvl="8" w:tplc="080A0005" w:tentative="1">
+      <w:start w:val="1"/>
+      <w:numFmt w:val="bullet"/>
+      <w:lvlText w:val=""/>
+      <w:lvlJc w:val="left"/>
+      <w:pPr>
+        <w:ind w:left="6480" w:hanging="360"/>
+      </w:pPr>
+      <w:rPr>
+        <w:rFonts w:ascii="Wingdings" w:hAnsi="Wingdings" w:hint="default"/>
+      </w:rPr>
+    </w:lvl>
+  </w:abstractNum>
+  <w:abstractNum w:abstractNumId="6" w15:restartNumberingAfterBreak="0">
     <w:nsid w:val="18454381"/>
     <w:multiLevelType w:val="hybridMultilevel"/>
     <w:tmpl w:val="CB54EA6A"/>
@@ -14487,7 +17330,120 @@
       </w:rPr>
     </w:lvl>
   </w:abstractNum>
-  <w:abstractNum w:abstractNumId="3" w15:restartNumberingAfterBreak="0">
+  <w:abstractNum w:abstractNumId="7" w15:restartNumberingAfterBreak="0">
+    <w:nsid w:val="22014015"/>
+    <w:multiLevelType w:val="hybridMultilevel"/>
+    <w:tmpl w:val="4F20FD40"/>
+    <w:lvl w:ilvl="0" w:tplc="080A0001">
+      <w:start w:val="1"/>
+      <w:numFmt w:val="bullet"/>
+      <w:lvlText w:val=""/>
+      <w:lvlJc w:val="left"/>
+      <w:pPr>
+        <w:ind w:left="720" w:hanging="360"/>
+      </w:pPr>
+      <w:rPr>
+        <w:rFonts w:ascii="Symbol" w:hAnsi="Symbol" w:hint="default"/>
+      </w:rPr>
+    </w:lvl>
+    <w:lvl w:ilvl="1" w:tplc="080A0003" w:tentative="1">
+      <w:start w:val="1"/>
+      <w:numFmt w:val="bullet"/>
+      <w:lvlText w:val="o"/>
+      <w:lvlJc w:val="left"/>
+      <w:pPr>
+        <w:ind w:left="1440" w:hanging="360"/>
+      </w:pPr>
+      <w:rPr>
+        <w:rFonts w:ascii="Courier New" w:hAnsi="Courier New" w:cs="Courier New" w:hint="default"/>
+      </w:rPr>
+    </w:lvl>
+    <w:lvl w:ilvl="2" w:tplc="080A0005" w:tentative="1">
+      <w:start w:val="1"/>
+      <w:numFmt w:val="bullet"/>
+      <w:lvlText w:val=""/>
+      <w:lvlJc w:val="left"/>
+      <w:pPr>
+        <w:ind w:left="2160" w:hanging="360"/>
+      </w:pPr>
+      <w:rPr>
+        <w:rFonts w:ascii="Wingdings" w:hAnsi="Wingdings" w:hint="default"/>
+      </w:rPr>
+    </w:lvl>
+    <w:lvl w:ilvl="3" w:tplc="080A0001" w:tentative="1">
+      <w:start w:val="1"/>
+      <w:numFmt w:val="bullet"/>
+      <w:lvlText w:val=""/>
+      <w:lvlJc w:val="left"/>
+      <w:pPr>
+        <w:ind w:left="2880" w:hanging="360"/>
+      </w:pPr>
+      <w:rPr>
+        <w:rFonts w:ascii="Symbol" w:hAnsi="Symbol" w:hint="default"/>
+      </w:rPr>
+    </w:lvl>
+    <w:lvl w:ilvl="4" w:tplc="080A0003" w:tentative="1">
+      <w:start w:val="1"/>
+      <w:numFmt w:val="bullet"/>
+      <w:lvlText w:val="o"/>
+      <w:lvlJc w:val="left"/>
+      <w:pPr>
+        <w:ind w:left="3600" w:hanging="360"/>
+      </w:pPr>
+      <w:rPr>
+        <w:rFonts w:ascii="Courier New" w:hAnsi="Courier New" w:cs="Courier New" w:hint="default"/>
+      </w:rPr>
+    </w:lvl>
+    <w:lvl w:ilvl="5" w:tplc="080A0005" w:tentative="1">
+      <w:start w:val="1"/>
+      <w:numFmt w:val="bullet"/>
+      <w:lvlText w:val=""/>
+      <w:lvlJc w:val="left"/>
+      <w:pPr>
+        <w:ind w:left="4320" w:hanging="360"/>
+      </w:pPr>
+      <w:rPr>
+        <w:rFonts w:ascii="Wingdings" w:hAnsi="Wingdings" w:hint="default"/>
+      </w:rPr>
+    </w:lvl>
+    <w:lvl w:ilvl="6" w:tplc="080A0001" w:tentative="1">
+      <w:start w:val="1"/>
+      <w:numFmt w:val="bullet"/>
+      <w:lvlText w:val=""/>
+      <w:lvlJc w:val="left"/>
+      <w:pPr>
+        <w:ind w:left="5040" w:hanging="360"/>
+      </w:pPr>
+      <w:rPr>
+        <w:rFonts w:ascii="Symbol" w:hAnsi="Symbol" w:hint="default"/>
+      </w:rPr>
+    </w:lvl>
+    <w:lvl w:ilvl="7" w:tplc="080A0003" w:tentative="1">
+      <w:start w:val="1"/>
+      <w:numFmt w:val="bullet"/>
+      <w:lvlText w:val="o"/>
+      <w:lvlJc w:val="left"/>
+      <w:pPr>
+        <w:ind w:left="5760" w:hanging="360"/>
+      </w:pPr>
+      <w:rPr>
+        <w:rFonts w:ascii="Courier New" w:hAnsi="Courier New" w:cs="Courier New" w:hint="default"/>
+      </w:rPr>
+    </w:lvl>
+    <w:lvl w:ilvl="8" w:tplc="080A0005" w:tentative="1">
+      <w:start w:val="1"/>
+      <w:numFmt w:val="bullet"/>
+      <w:lvlText w:val=""/>
+      <w:lvlJc w:val="left"/>
+      <w:pPr>
+        <w:ind w:left="6480" w:hanging="360"/>
+      </w:pPr>
+      <w:rPr>
+        <w:rFonts w:ascii="Wingdings" w:hAnsi="Wingdings" w:hint="default"/>
+      </w:rPr>
+    </w:lvl>
+  </w:abstractNum>
+  <w:abstractNum w:abstractNumId="8" w15:restartNumberingAfterBreak="0">
     <w:nsid w:val="24230060"/>
     <w:multiLevelType w:val="hybridMultilevel"/>
     <w:tmpl w:val="13146524"/>
@@ -14600,7 +17556,7 @@
       </w:rPr>
     </w:lvl>
   </w:abstractNum>
-  <w:abstractNum w:abstractNumId="4" w15:restartNumberingAfterBreak="0">
+  <w:abstractNum w:abstractNumId="9" w15:restartNumberingAfterBreak="0">
     <w:nsid w:val="2EB04E10"/>
     <w:multiLevelType w:val="hybridMultilevel"/>
     <w:tmpl w:val="E08ACB5E"/>
@@ -14713,7 +17669,7 @@
       </w:rPr>
     </w:lvl>
   </w:abstractNum>
-  <w:abstractNum w:abstractNumId="5" w15:restartNumberingAfterBreak="0">
+  <w:abstractNum w:abstractNumId="10" w15:restartNumberingAfterBreak="0">
     <w:nsid w:val="30D40055"/>
     <w:multiLevelType w:val="hybridMultilevel"/>
     <w:tmpl w:val="E73812EE"/>
@@ -14826,7 +17782,7 @@
       </w:rPr>
     </w:lvl>
   </w:abstractNum>
-  <w:abstractNum w:abstractNumId="6" w15:restartNumberingAfterBreak="0">
+  <w:abstractNum w:abstractNumId="11" w15:restartNumberingAfterBreak="0">
     <w:nsid w:val="31B22D55"/>
     <w:multiLevelType w:val="hybridMultilevel"/>
     <w:tmpl w:val="866A354E"/>
@@ -14939,7 +17895,7 @@
       </w:rPr>
     </w:lvl>
   </w:abstractNum>
-  <w:abstractNum w:abstractNumId="7" w15:restartNumberingAfterBreak="0">
+  <w:abstractNum w:abstractNumId="12" w15:restartNumberingAfterBreak="0">
     <w:nsid w:val="32ED5CAA"/>
     <w:multiLevelType w:val="hybridMultilevel"/>
     <w:tmpl w:val="76482484"/>
@@ -15052,7 +18008,7 @@
       </w:rPr>
     </w:lvl>
   </w:abstractNum>
-  <w:abstractNum w:abstractNumId="8" w15:restartNumberingAfterBreak="0">
+  <w:abstractNum w:abstractNumId="13" w15:restartNumberingAfterBreak="0">
     <w:nsid w:val="32F76958"/>
     <w:multiLevelType w:val="hybridMultilevel"/>
     <w:tmpl w:val="4494444C"/>
@@ -15165,7 +18121,7 @@
       </w:rPr>
     </w:lvl>
   </w:abstractNum>
-  <w:abstractNum w:abstractNumId="9" w15:restartNumberingAfterBreak="0">
+  <w:abstractNum w:abstractNumId="14" w15:restartNumberingAfterBreak="0">
     <w:nsid w:val="3A8A7159"/>
     <w:multiLevelType w:val="hybridMultilevel"/>
     <w:tmpl w:val="6F06CECC"/>
@@ -15278,7 +18234,7 @@
       </w:rPr>
     </w:lvl>
   </w:abstractNum>
-  <w:abstractNum w:abstractNumId="10" w15:restartNumberingAfterBreak="0">
+  <w:abstractNum w:abstractNumId="15" w15:restartNumberingAfterBreak="0">
     <w:nsid w:val="3CC926E5"/>
     <w:multiLevelType w:val="hybridMultilevel"/>
     <w:tmpl w:val="C4E4FF96"/>
@@ -15391,7 +18347,7 @@
       </w:rPr>
     </w:lvl>
   </w:abstractNum>
-  <w:abstractNum w:abstractNumId="11" w15:restartNumberingAfterBreak="0">
+  <w:abstractNum w:abstractNumId="16" w15:restartNumberingAfterBreak="0">
     <w:nsid w:val="48BA4011"/>
     <w:multiLevelType w:val="hybridMultilevel"/>
     <w:tmpl w:val="2272C316"/>
@@ -15504,7 +18460,7 @@
       </w:rPr>
     </w:lvl>
   </w:abstractNum>
-  <w:abstractNum w:abstractNumId="12" w15:restartNumberingAfterBreak="0">
+  <w:abstractNum w:abstractNumId="17" w15:restartNumberingAfterBreak="0">
     <w:nsid w:val="4D017117"/>
     <w:multiLevelType w:val="hybridMultilevel"/>
     <w:tmpl w:val="85CC722A"/>
@@ -15617,7 +18573,7 @@
       </w:rPr>
     </w:lvl>
   </w:abstractNum>
-  <w:abstractNum w:abstractNumId="13" w15:restartNumberingAfterBreak="0">
+  <w:abstractNum w:abstractNumId="18" w15:restartNumberingAfterBreak="0">
     <w:nsid w:val="4EF43515"/>
     <w:multiLevelType w:val="hybridMultilevel"/>
     <w:tmpl w:val="589CDB8A"/>
@@ -15730,7 +18686,120 @@
       </w:rPr>
     </w:lvl>
   </w:abstractNum>
-  <w:abstractNum w:abstractNumId="14" w15:restartNumberingAfterBreak="0">
+  <w:abstractNum w:abstractNumId="19" w15:restartNumberingAfterBreak="0">
+    <w:nsid w:val="50725CB8"/>
+    <w:multiLevelType w:val="hybridMultilevel"/>
+    <w:tmpl w:val="9D901556"/>
+    <w:lvl w:ilvl="0" w:tplc="080A0001">
+      <w:start w:val="1"/>
+      <w:numFmt w:val="bullet"/>
+      <w:lvlText w:val=""/>
+      <w:lvlJc w:val="left"/>
+      <w:pPr>
+        <w:ind w:left="720" w:hanging="360"/>
+      </w:pPr>
+      <w:rPr>
+        <w:rFonts w:ascii="Symbol" w:hAnsi="Symbol" w:hint="default"/>
+      </w:rPr>
+    </w:lvl>
+    <w:lvl w:ilvl="1" w:tplc="080A0003" w:tentative="1">
+      <w:start w:val="1"/>
+      <w:numFmt w:val="bullet"/>
+      <w:lvlText w:val="o"/>
+      <w:lvlJc w:val="left"/>
+      <w:pPr>
+        <w:ind w:left="1440" w:hanging="360"/>
+      </w:pPr>
+      <w:rPr>
+        <w:rFonts w:ascii="Courier New" w:hAnsi="Courier New" w:cs="Courier New" w:hint="default"/>
+      </w:rPr>
+    </w:lvl>
+    <w:lvl w:ilvl="2" w:tplc="080A0005" w:tentative="1">
+      <w:start w:val="1"/>
+      <w:numFmt w:val="bullet"/>
+      <w:lvlText w:val=""/>
+      <w:lvlJc w:val="left"/>
+      <w:pPr>
+        <w:ind w:left="2160" w:hanging="360"/>
+      </w:pPr>
+      <w:rPr>
+        <w:rFonts w:ascii="Wingdings" w:hAnsi="Wingdings" w:hint="default"/>
+      </w:rPr>
+    </w:lvl>
+    <w:lvl w:ilvl="3" w:tplc="080A0001" w:tentative="1">
+      <w:start w:val="1"/>
+      <w:numFmt w:val="bullet"/>
+      <w:lvlText w:val=""/>
+      <w:lvlJc w:val="left"/>
+      <w:pPr>
+        <w:ind w:left="2880" w:hanging="360"/>
+      </w:pPr>
+      <w:rPr>
+        <w:rFonts w:ascii="Symbol" w:hAnsi="Symbol" w:hint="default"/>
+      </w:rPr>
+    </w:lvl>
+    <w:lvl w:ilvl="4" w:tplc="080A0003" w:tentative="1">
+      <w:start w:val="1"/>
+      <w:numFmt w:val="bullet"/>
+      <w:lvlText w:val="o"/>
+      <w:lvlJc w:val="left"/>
+      <w:pPr>
+        <w:ind w:left="3600" w:hanging="360"/>
+      </w:pPr>
+      <w:rPr>
+        <w:rFonts w:ascii="Courier New" w:hAnsi="Courier New" w:cs="Courier New" w:hint="default"/>
+      </w:rPr>
+    </w:lvl>
+    <w:lvl w:ilvl="5" w:tplc="080A0005" w:tentative="1">
+      <w:start w:val="1"/>
+      <w:numFmt w:val="bullet"/>
+      <w:lvlText w:val=""/>
+      <w:lvlJc w:val="left"/>
+      <w:pPr>
+        <w:ind w:left="4320" w:hanging="360"/>
+      </w:pPr>
+      <w:rPr>
+        <w:rFonts w:ascii="Wingdings" w:hAnsi="Wingdings" w:hint="default"/>
+      </w:rPr>
+    </w:lvl>
+    <w:lvl w:ilvl="6" w:tplc="080A0001" w:tentative="1">
+      <w:start w:val="1"/>
+      <w:numFmt w:val="bullet"/>
+      <w:lvlText w:val=""/>
+      <w:lvlJc w:val="left"/>
+      <w:pPr>
+        <w:ind w:left="5040" w:hanging="360"/>
+      </w:pPr>
+      <w:rPr>
+        <w:rFonts w:ascii="Symbol" w:hAnsi="Symbol" w:hint="default"/>
+      </w:rPr>
+    </w:lvl>
+    <w:lvl w:ilvl="7" w:tplc="080A0003" w:tentative="1">
+      <w:start w:val="1"/>
+      <w:numFmt w:val="bullet"/>
+      <w:lvlText w:val="o"/>
+      <w:lvlJc w:val="left"/>
+      <w:pPr>
+        <w:ind w:left="5760" w:hanging="360"/>
+      </w:pPr>
+      <w:rPr>
+        <w:rFonts w:ascii="Courier New" w:hAnsi="Courier New" w:cs="Courier New" w:hint="default"/>
+      </w:rPr>
+    </w:lvl>
+    <w:lvl w:ilvl="8" w:tplc="080A0005" w:tentative="1">
+      <w:start w:val="1"/>
+      <w:numFmt w:val="bullet"/>
+      <w:lvlText w:val=""/>
+      <w:lvlJc w:val="left"/>
+      <w:pPr>
+        <w:ind w:left="6480" w:hanging="360"/>
+      </w:pPr>
+      <w:rPr>
+        <w:rFonts w:ascii="Wingdings" w:hAnsi="Wingdings" w:hint="default"/>
+      </w:rPr>
+    </w:lvl>
+  </w:abstractNum>
+  <w:abstractNum w:abstractNumId="20" w15:restartNumberingAfterBreak="0">
     <w:nsid w:val="51B26FCA"/>
     <w:multiLevelType w:val="hybridMultilevel"/>
     <w:tmpl w:val="C1989E3E"/>
@@ -15843,7 +18912,7 @@
       </w:rPr>
     </w:lvl>
   </w:abstractNum>
-  <w:abstractNum w:abstractNumId="15" w15:restartNumberingAfterBreak="0">
+  <w:abstractNum w:abstractNumId="21" w15:restartNumberingAfterBreak="0">
     <w:nsid w:val="5326232C"/>
     <w:multiLevelType w:val="hybridMultilevel"/>
     <w:tmpl w:val="1AEE9890"/>
@@ -15956,7 +19025,233 @@
       </w:rPr>
     </w:lvl>
   </w:abstractNum>
-  <w:abstractNum w:abstractNumId="16" w15:restartNumberingAfterBreak="0">
+  <w:abstractNum w:abstractNumId="22" w15:restartNumberingAfterBreak="0">
+    <w:nsid w:val="55153F09"/>
+    <w:multiLevelType w:val="hybridMultilevel"/>
+    <w:tmpl w:val="E64EC198"/>
+    <w:lvl w:ilvl="0" w:tplc="080A0001">
+      <w:start w:val="1"/>
+      <w:numFmt w:val="bullet"/>
+      <w:lvlText w:val=""/>
+      <w:lvlJc w:val="left"/>
+      <w:pPr>
+        <w:ind w:left="720" w:hanging="360"/>
+      </w:pPr>
+      <w:rPr>
+        <w:rFonts w:ascii="Symbol" w:hAnsi="Symbol" w:hint="default"/>
+      </w:rPr>
+    </w:lvl>
+    <w:lvl w:ilvl="1" w:tplc="080A0003" w:tentative="1">
+      <w:start w:val="1"/>
+      <w:numFmt w:val="bullet"/>
+      <w:lvlText w:val="o"/>
+      <w:lvlJc w:val="left"/>
+      <w:pPr>
+        <w:ind w:left="1440" w:hanging="360"/>
+      </w:pPr>
+      <w:rPr>
+        <w:rFonts w:ascii="Courier New" w:hAnsi="Courier New" w:cs="Courier New" w:hint="default"/>
+      </w:rPr>
+    </w:lvl>
+    <w:lvl w:ilvl="2" w:tplc="080A0005" w:tentative="1">
+      <w:start w:val="1"/>
+      <w:numFmt w:val="bullet"/>
+      <w:lvlText w:val=""/>
+      <w:lvlJc w:val="left"/>
+      <w:pPr>
+        <w:ind w:left="2160" w:hanging="360"/>
+      </w:pPr>
+      <w:rPr>
+        <w:rFonts w:ascii="Wingdings" w:hAnsi="Wingdings" w:hint="default"/>
+      </w:rPr>
+    </w:lvl>
+    <w:lvl w:ilvl="3" w:tplc="080A0001" w:tentative="1">
+      <w:start w:val="1"/>
+      <w:numFmt w:val="bullet"/>
+      <w:lvlText w:val=""/>
+      <w:lvlJc w:val="left"/>
+      <w:pPr>
+        <w:ind w:left="2880" w:hanging="360"/>
+      </w:pPr>
+      <w:rPr>
+        <w:rFonts w:ascii="Symbol" w:hAnsi="Symbol" w:hint="default"/>
+      </w:rPr>
+    </w:lvl>
+    <w:lvl w:ilvl="4" w:tplc="080A0003" w:tentative="1">
+      <w:start w:val="1"/>
+      <w:numFmt w:val="bullet"/>
+      <w:lvlText w:val="o"/>
+      <w:lvlJc w:val="left"/>
+      <w:pPr>
+        <w:ind w:left="3600" w:hanging="360"/>
+      </w:pPr>
+      <w:rPr>
+        <w:rFonts w:ascii="Courier New" w:hAnsi="Courier New" w:cs="Courier New" w:hint="default"/>
+      </w:rPr>
+    </w:lvl>
+    <w:lvl w:ilvl="5" w:tplc="080A0005" w:tentative="1">
+      <w:start w:val="1"/>
+      <w:numFmt w:val="bullet"/>
+      <w:lvlText w:val=""/>
+      <w:lvlJc w:val="left"/>
+      <w:pPr>
+        <w:ind w:left="4320" w:hanging="360"/>
+      </w:pPr>
+      <w:rPr>
+        <w:rFonts w:ascii="Wingdings" w:hAnsi="Wingdings" w:hint="default"/>
+      </w:rPr>
+    </w:lvl>
+    <w:lvl w:ilvl="6" w:tplc="080A0001" w:tentative="1">
+      <w:start w:val="1"/>
+      <w:numFmt w:val="bullet"/>
+      <w:lvlText w:val=""/>
+      <w:lvlJc w:val="left"/>
+      <w:pPr>
+        <w:ind w:left="5040" w:hanging="360"/>
+      </w:pPr>
+      <w:rPr>
+        <w:rFonts w:ascii="Symbol" w:hAnsi="Symbol" w:hint="default"/>
+      </w:rPr>
+    </w:lvl>
+    <w:lvl w:ilvl="7" w:tplc="080A0003" w:tentative="1">
+      <w:start w:val="1"/>
+      <w:numFmt w:val="bullet"/>
+      <w:lvlText w:val="o"/>
+      <w:lvlJc w:val="left"/>
+      <w:pPr>
+        <w:ind w:left="5760" w:hanging="360"/>
+      </w:pPr>
+      <w:rPr>
+        <w:rFonts w:ascii="Courier New" w:hAnsi="Courier New" w:cs="Courier New" w:hint="default"/>
+      </w:rPr>
+    </w:lvl>
+    <w:lvl w:ilvl="8" w:tplc="080A0005" w:tentative="1">
+      <w:start w:val="1"/>
+      <w:numFmt w:val="bullet"/>
+      <w:lvlText w:val=""/>
+      <w:lvlJc w:val="left"/>
+      <w:pPr>
+        <w:ind w:left="6480" w:hanging="360"/>
+      </w:pPr>
+      <w:rPr>
+        <w:rFonts w:ascii="Wingdings" w:hAnsi="Wingdings" w:hint="default"/>
+      </w:rPr>
+    </w:lvl>
+  </w:abstractNum>
+  <w:abstractNum w:abstractNumId="23" w15:restartNumberingAfterBreak="0">
+    <w:nsid w:val="5A497BC8"/>
+    <w:multiLevelType w:val="hybridMultilevel"/>
+    <w:tmpl w:val="FC420EA4"/>
+    <w:lvl w:ilvl="0" w:tplc="080A0001">
+      <w:start w:val="1"/>
+      <w:numFmt w:val="bullet"/>
+      <w:lvlText w:val=""/>
+      <w:lvlJc w:val="left"/>
+      <w:pPr>
+        <w:ind w:left="720" w:hanging="360"/>
+      </w:pPr>
+      <w:rPr>
+        <w:rFonts w:ascii="Symbol" w:hAnsi="Symbol" w:hint="default"/>
+      </w:rPr>
+    </w:lvl>
+    <w:lvl w:ilvl="1" w:tplc="080A0003" w:tentative="1">
+      <w:start w:val="1"/>
+      <w:numFmt w:val="bullet"/>
+      <w:lvlText w:val="o"/>
+      <w:lvlJc w:val="left"/>
+      <w:pPr>
+        <w:ind w:left="1440" w:hanging="360"/>
+      </w:pPr>
+      <w:rPr>
+        <w:rFonts w:ascii="Courier New" w:hAnsi="Courier New" w:cs="Courier New" w:hint="default"/>
+      </w:rPr>
+    </w:lvl>
+    <w:lvl w:ilvl="2" w:tplc="080A0005" w:tentative="1">
+      <w:start w:val="1"/>
+      <w:numFmt w:val="bullet"/>
+      <w:lvlText w:val=""/>
+      <w:lvlJc w:val="left"/>
+      <w:pPr>
+        <w:ind w:left="2160" w:hanging="360"/>
+      </w:pPr>
+      <w:rPr>
+        <w:rFonts w:ascii="Wingdings" w:hAnsi="Wingdings" w:hint="default"/>
+      </w:rPr>
+    </w:lvl>
+    <w:lvl w:ilvl="3" w:tplc="080A0001" w:tentative="1">
+      <w:start w:val="1"/>
+      <w:numFmt w:val="bullet"/>
+      <w:lvlText w:val=""/>
+      <w:lvlJc w:val="left"/>
+      <w:pPr>
+        <w:ind w:left="2880" w:hanging="360"/>
+      </w:pPr>
+      <w:rPr>
+        <w:rFonts w:ascii="Symbol" w:hAnsi="Symbol" w:hint="default"/>
+      </w:rPr>
+    </w:lvl>
+    <w:lvl w:ilvl="4" w:tplc="080A0003" w:tentative="1">
+      <w:start w:val="1"/>
+      <w:numFmt w:val="bullet"/>
+      <w:lvlText w:val="o"/>
+      <w:lvlJc w:val="left"/>
+      <w:pPr>
+        <w:ind w:left="3600" w:hanging="360"/>
+      </w:pPr>
+      <w:rPr>
+        <w:rFonts w:ascii="Courier New" w:hAnsi="Courier New" w:cs="Courier New" w:hint="default"/>
+      </w:rPr>
+    </w:lvl>
+    <w:lvl w:ilvl="5" w:tplc="080A0005" w:tentative="1">
+      <w:start w:val="1"/>
+      <w:numFmt w:val="bullet"/>
+      <w:lvlText w:val=""/>
+      <w:lvlJc w:val="left"/>
+      <w:pPr>
+        <w:ind w:left="4320" w:hanging="360"/>
+      </w:pPr>
+      <w:rPr>
+        <w:rFonts w:ascii="Wingdings" w:hAnsi="Wingdings" w:hint="default"/>
+      </w:rPr>
+    </w:lvl>
+    <w:lvl w:ilvl="6" w:tplc="080A0001" w:tentative="1">
+      <w:start w:val="1"/>
+      <w:numFmt w:val="bullet"/>
+      <w:lvlText w:val=""/>
+      <w:lvlJc w:val="left"/>
+      <w:pPr>
+        <w:ind w:left="5040" w:hanging="360"/>
+      </w:pPr>
+      <w:rPr>
+        <w:rFonts w:ascii="Symbol" w:hAnsi="Symbol" w:hint="default"/>
+      </w:rPr>
+    </w:lvl>
+    <w:lvl w:ilvl="7" w:tplc="080A0003" w:tentative="1">
+      <w:start w:val="1"/>
+      <w:numFmt w:val="bullet"/>
+      <w:lvlText w:val="o"/>
+      <w:lvlJc w:val="left"/>
+      <w:pPr>
+        <w:ind w:left="5760" w:hanging="360"/>
+      </w:pPr>
+      <w:rPr>
+        <w:rFonts w:ascii="Courier New" w:hAnsi="Courier New" w:cs="Courier New" w:hint="default"/>
+      </w:rPr>
+    </w:lvl>
+    <w:lvl w:ilvl="8" w:tplc="080A0005" w:tentative="1">
+      <w:start w:val="1"/>
+      <w:numFmt w:val="bullet"/>
+      <w:lvlText w:val=""/>
+      <w:lvlJc w:val="left"/>
+      <w:pPr>
+        <w:ind w:left="6480" w:hanging="360"/>
+      </w:pPr>
+      <w:rPr>
+        <w:rFonts w:ascii="Wingdings" w:hAnsi="Wingdings" w:hint="default"/>
+      </w:rPr>
+    </w:lvl>
+  </w:abstractNum>
+  <w:abstractNum w:abstractNumId="24" w15:restartNumberingAfterBreak="0">
     <w:nsid w:val="5A9A016D"/>
     <w:multiLevelType w:val="hybridMultilevel"/>
     <w:tmpl w:val="B9766E0E"/>
@@ -16069,7 +19364,7 @@
       </w:rPr>
     </w:lvl>
   </w:abstractNum>
-  <w:abstractNum w:abstractNumId="17" w15:restartNumberingAfterBreak="0">
+  <w:abstractNum w:abstractNumId="25" w15:restartNumberingAfterBreak="0">
     <w:nsid w:val="606377DD"/>
     <w:multiLevelType w:val="hybridMultilevel"/>
     <w:tmpl w:val="B85C58DC"/>
@@ -16158,7 +19453,7 @@
       </w:pPr>
     </w:lvl>
   </w:abstractNum>
-  <w:abstractNum w:abstractNumId="18" w15:restartNumberingAfterBreak="0">
+  <w:abstractNum w:abstractNumId="26" w15:restartNumberingAfterBreak="0">
     <w:nsid w:val="68637A5E"/>
     <w:multiLevelType w:val="hybridMultilevel"/>
     <w:tmpl w:val="9B988452"/>
@@ -16271,7 +19566,7 @@
       </w:rPr>
     </w:lvl>
   </w:abstractNum>
-  <w:abstractNum w:abstractNumId="19" w15:restartNumberingAfterBreak="0">
+  <w:abstractNum w:abstractNumId="27" w15:restartNumberingAfterBreak="0">
     <w:nsid w:val="692751B7"/>
     <w:multiLevelType w:val="hybridMultilevel"/>
     <w:tmpl w:val="27E01126"/>
@@ -16384,7 +19679,7 @@
       </w:rPr>
     </w:lvl>
   </w:abstractNum>
-  <w:abstractNum w:abstractNumId="20" w15:restartNumberingAfterBreak="0">
+  <w:abstractNum w:abstractNumId="28" w15:restartNumberingAfterBreak="0">
     <w:nsid w:val="6AD249C0"/>
     <w:multiLevelType w:val="hybridMultilevel"/>
     <w:tmpl w:val="3F90C65E"/>
@@ -16497,7 +19792,7 @@
       </w:rPr>
     </w:lvl>
   </w:abstractNum>
-  <w:abstractNum w:abstractNumId="21" w15:restartNumberingAfterBreak="0">
+  <w:abstractNum w:abstractNumId="29" w15:restartNumberingAfterBreak="0">
     <w:nsid w:val="6E672E9C"/>
     <w:multiLevelType w:val="hybridMultilevel"/>
     <w:tmpl w:val="2138B6E4"/>
@@ -16610,7 +19905,7 @@
       </w:rPr>
     </w:lvl>
   </w:abstractNum>
-  <w:abstractNum w:abstractNumId="22" w15:restartNumberingAfterBreak="0">
+  <w:abstractNum w:abstractNumId="30" w15:restartNumberingAfterBreak="0">
     <w:nsid w:val="6F554ECC"/>
     <w:multiLevelType w:val="hybridMultilevel"/>
     <w:tmpl w:val="521C8DDC"/>
@@ -16723,7 +20018,7 @@
       </w:rPr>
     </w:lvl>
   </w:abstractNum>
-  <w:abstractNum w:abstractNumId="23" w15:restartNumberingAfterBreak="0">
+  <w:abstractNum w:abstractNumId="31" w15:restartNumberingAfterBreak="0">
     <w:nsid w:val="71581162"/>
     <w:multiLevelType w:val="hybridMultilevel"/>
     <w:tmpl w:val="3B269396"/>
@@ -16836,7 +20131,7 @@
       </w:rPr>
     </w:lvl>
   </w:abstractNum>
-  <w:abstractNum w:abstractNumId="24" w15:restartNumberingAfterBreak="0">
+  <w:abstractNum w:abstractNumId="32" w15:restartNumberingAfterBreak="0">
     <w:nsid w:val="7444201D"/>
     <w:multiLevelType w:val="hybridMultilevel"/>
     <w:tmpl w:val="7392306A"/>
@@ -16949,7 +20244,7 @@
       </w:rPr>
     </w:lvl>
   </w:abstractNum>
-  <w:abstractNum w:abstractNumId="25" w15:restartNumberingAfterBreak="0">
+  <w:abstractNum w:abstractNumId="33" w15:restartNumberingAfterBreak="0">
     <w:nsid w:val="757C5928"/>
     <w:multiLevelType w:val="hybridMultilevel"/>
     <w:tmpl w:val="45066C30"/>
@@ -17062,7 +20357,7 @@
       </w:rPr>
     </w:lvl>
   </w:abstractNum>
-  <w:abstractNum w:abstractNumId="26" w15:restartNumberingAfterBreak="0">
+  <w:abstractNum w:abstractNumId="34" w15:restartNumberingAfterBreak="0">
     <w:nsid w:val="76FC7FBD"/>
     <w:multiLevelType w:val="hybridMultilevel"/>
     <w:tmpl w:val="9578A6B4"/>
@@ -17175,7 +20470,7 @@
       </w:rPr>
     </w:lvl>
   </w:abstractNum>
-  <w:abstractNum w:abstractNumId="27" w15:restartNumberingAfterBreak="0">
+  <w:abstractNum w:abstractNumId="35" w15:restartNumberingAfterBreak="0">
     <w:nsid w:val="77CE6527"/>
     <w:multiLevelType w:val="hybridMultilevel"/>
     <w:tmpl w:val="A344D156"/>
@@ -17288,7 +20583,7 @@
       </w:rPr>
     </w:lvl>
   </w:abstractNum>
-  <w:abstractNum w:abstractNumId="28" w15:restartNumberingAfterBreak="0">
+  <w:abstractNum w:abstractNumId="36" w15:restartNumberingAfterBreak="0">
     <w:nsid w:val="7BB76170"/>
     <w:multiLevelType w:val="hybridMultilevel"/>
     <w:tmpl w:val="8B0CD7CE"/>
@@ -17401,7 +20696,7 @@
       </w:rPr>
     </w:lvl>
   </w:abstractNum>
-  <w:abstractNum w:abstractNumId="29" w15:restartNumberingAfterBreak="0">
+  <w:abstractNum w:abstractNumId="37" w15:restartNumberingAfterBreak="0">
     <w:nsid w:val="7D9918C9"/>
     <w:multiLevelType w:val="hybridMultilevel"/>
     <w:tmpl w:val="FA0E9B7E"/>
@@ -17515,94 +20810,118 @@
     </w:lvl>
   </w:abstractNum>
   <w:num w:numId="1" w16cid:durableId="2085486810">
-    <w:abstractNumId w:val="17"/>
+    <w:abstractNumId w:val="25"/>
   </w:num>
   <w:num w:numId="2" w16cid:durableId="2106415691">
-    <w:abstractNumId w:val="8"/>
+    <w:abstractNumId w:val="13"/>
   </w:num>
   <w:num w:numId="3" w16cid:durableId="559482392">
-    <w:abstractNumId w:val="23"/>
+    <w:abstractNumId w:val="31"/>
   </w:num>
   <w:num w:numId="4" w16cid:durableId="967668719">
-    <w:abstractNumId w:val="26"/>
+    <w:abstractNumId w:val="34"/>
   </w:num>
   <w:num w:numId="5" w16cid:durableId="1064259740">
-    <w:abstractNumId w:val="7"/>
+    <w:abstractNumId w:val="12"/>
   </w:num>
   <w:num w:numId="6" w16cid:durableId="415446195">
     <w:abstractNumId w:val="0"/>
   </w:num>
   <w:num w:numId="7" w16cid:durableId="948467582">
+    <w:abstractNumId w:val="28"/>
+  </w:num>
+  <w:num w:numId="8" w16cid:durableId="1912079171">
+    <w:abstractNumId w:val="16"/>
+  </w:num>
+  <w:num w:numId="9" w16cid:durableId="868761989">
+    <w:abstractNumId w:val="21"/>
+  </w:num>
+  <w:num w:numId="10" w16cid:durableId="1923948271">
+    <w:abstractNumId w:val="37"/>
+  </w:num>
+  <w:num w:numId="11" w16cid:durableId="1830099306">
+    <w:abstractNumId w:val="9"/>
+  </w:num>
+  <w:num w:numId="12" w16cid:durableId="707071604">
+    <w:abstractNumId w:val="6"/>
+  </w:num>
+  <w:num w:numId="13" w16cid:durableId="873225304">
+    <w:abstractNumId w:val="35"/>
+  </w:num>
+  <w:num w:numId="14" w16cid:durableId="947544419">
+    <w:abstractNumId w:val="24"/>
+  </w:num>
+  <w:num w:numId="15" w16cid:durableId="740758515">
+    <w:abstractNumId w:val="2"/>
+  </w:num>
+  <w:num w:numId="16" w16cid:durableId="1976913300">
+    <w:abstractNumId w:val="26"/>
+  </w:num>
+  <w:num w:numId="17" w16cid:durableId="2093617685">
+    <w:abstractNumId w:val="33"/>
+  </w:num>
+  <w:num w:numId="18" w16cid:durableId="1394044205">
+    <w:abstractNumId w:val="8"/>
+  </w:num>
+  <w:num w:numId="19" w16cid:durableId="89279499">
+    <w:abstractNumId w:val="32"/>
+  </w:num>
+  <w:num w:numId="20" w16cid:durableId="707680928">
+    <w:abstractNumId w:val="27"/>
+  </w:num>
+  <w:num w:numId="21" w16cid:durableId="815798446">
+    <w:abstractNumId w:val="30"/>
+  </w:num>
+  <w:num w:numId="22" w16cid:durableId="55321711">
+    <w:abstractNumId w:val="36"/>
+  </w:num>
+  <w:num w:numId="23" w16cid:durableId="993527482">
+    <w:abstractNumId w:val="15"/>
+  </w:num>
+  <w:num w:numId="24" w16cid:durableId="6912513">
+    <w:abstractNumId w:val="18"/>
+  </w:num>
+  <w:num w:numId="25" w16cid:durableId="41291290">
+    <w:abstractNumId w:val="10"/>
+  </w:num>
+  <w:num w:numId="26" w16cid:durableId="1204290625">
+    <w:abstractNumId w:val="29"/>
+  </w:num>
+  <w:num w:numId="27" w16cid:durableId="721253852">
+    <w:abstractNumId w:val="14"/>
+  </w:num>
+  <w:num w:numId="28" w16cid:durableId="24990943">
+    <w:abstractNumId w:val="11"/>
+  </w:num>
+  <w:num w:numId="29" w16cid:durableId="573197565">
+    <w:abstractNumId w:val="17"/>
+  </w:num>
+  <w:num w:numId="30" w16cid:durableId="759912342">
     <w:abstractNumId w:val="20"/>
   </w:num>
-  <w:num w:numId="8" w16cid:durableId="1912079171">
-    <w:abstractNumId w:val="11"/>
+  <w:num w:numId="31" w16cid:durableId="1536238273">
+    <w:abstractNumId w:val="1"/>
   </w:num>
-  <w:num w:numId="9" w16cid:durableId="868761989">
-    <w:abstractNumId w:val="15"/>
+  <w:num w:numId="32" w16cid:durableId="940255713">
+    <w:abstractNumId w:val="23"/>
   </w:num>
-  <w:num w:numId="10" w16cid:durableId="1923948271">
-    <w:abstractNumId w:val="29"/>
+  <w:num w:numId="33" w16cid:durableId="1602833359">
+    <w:abstractNumId w:val="5"/>
   </w:num>
-  <w:num w:numId="11" w16cid:durableId="1830099306">
+  <w:num w:numId="34" w16cid:durableId="1183058529">
+    <w:abstractNumId w:val="19"/>
+  </w:num>
+  <w:num w:numId="35" w16cid:durableId="1254364347">
+    <w:abstractNumId w:val="3"/>
+  </w:num>
+  <w:num w:numId="36" w16cid:durableId="484781489">
     <w:abstractNumId w:val="4"/>
   </w:num>
-  <w:num w:numId="12" w16cid:durableId="707071604">
-    <w:abstractNumId w:val="2"/>
+  <w:num w:numId="37" w16cid:durableId="1916697698">
+    <w:abstractNumId w:val="7"/>
   </w:num>
-  <w:num w:numId="13" w16cid:durableId="873225304">
-    <w:abstractNumId w:val="27"/>
-  </w:num>
-  <w:num w:numId="14" w16cid:durableId="947544419">
-    <w:abstractNumId w:val="16"/>
-  </w:num>
-  <w:num w:numId="15" w16cid:durableId="740758515">
-    <w:abstractNumId w:val="1"/>
-  </w:num>
-  <w:num w:numId="16" w16cid:durableId="1976913300">
-    <w:abstractNumId w:val="18"/>
-  </w:num>
-  <w:num w:numId="17" w16cid:durableId="2093617685">
-    <w:abstractNumId w:val="25"/>
-  </w:num>
-  <w:num w:numId="18" w16cid:durableId="1394044205">
-    <w:abstractNumId w:val="3"/>
-  </w:num>
-  <w:num w:numId="19" w16cid:durableId="89279499">
-    <w:abstractNumId w:val="24"/>
-  </w:num>
-  <w:num w:numId="20" w16cid:durableId="707680928">
-    <w:abstractNumId w:val="19"/>
-  </w:num>
-  <w:num w:numId="21" w16cid:durableId="815798446">
+  <w:num w:numId="38" w16cid:durableId="467288950">
     <w:abstractNumId w:val="22"/>
-  </w:num>
-  <w:num w:numId="22" w16cid:durableId="55321711">
-    <w:abstractNumId w:val="28"/>
-  </w:num>
-  <w:num w:numId="23" w16cid:durableId="993527482">
-    <w:abstractNumId w:val="10"/>
-  </w:num>
-  <w:num w:numId="24" w16cid:durableId="6912513">
-    <w:abstractNumId w:val="13"/>
-  </w:num>
-  <w:num w:numId="25" w16cid:durableId="41291290">
-    <w:abstractNumId w:val="5"/>
-  </w:num>
-  <w:num w:numId="26" w16cid:durableId="1204290625">
-    <w:abstractNumId w:val="21"/>
-  </w:num>
-  <w:num w:numId="27" w16cid:durableId="721253852">
-    <w:abstractNumId w:val="9"/>
-  </w:num>
-  <w:num w:numId="28" w16cid:durableId="24990943">
-    <w:abstractNumId w:val="6"/>
-  </w:num>
-  <w:num w:numId="29" w16cid:durableId="573197565">
-    <w:abstractNumId w:val="12"/>
-  </w:num>
-  <w:num w:numId="30" w16cid:durableId="759912342">
-    <w:abstractNumId w:val="14"/>
   </w:num>
 </w:numbering>
 </file>

</xml_diff>